<commit_message>
add LED, PWM, other items
</commit_message>
<xml_diff>
--- a/Fodor Teodor - Beltéri hangvezérelt megvilágítás megvalósítása ESP32 mikrovezérlővel.docx
+++ b/Fodor Teodor - Beltéri hangvezérelt megvilágítás megvalósítása ESP32 mikrovezérlővel.docx
@@ -2681,15 +2681,7 @@
           <w:sz w:val="24"/>
           <w:szCs w:val="24"/>
         </w:rPr>
-        <w:t>Frekvenciaátvitel</w:t>
-      </w:r>
-      <w:r>
-        <w:rPr>
-          <w:b w:val="0"/>
-          <w:sz w:val="24"/>
-          <w:szCs w:val="24"/>
-        </w:rPr>
-        <w:t>: megadja azt a hangfrekvencia tartományt, ahol a mikrofon képes érzékelni a beszédhangot.</w:t>
+        <w:t>Frekvenciaátvitel: megadja azt a hangfrekvencia tartományt, ahol a mikrofon képes érzékelni a beszédhangot.</w:t>
       </w:r>
     </w:p>
     <w:p>
@@ -2728,6 +2720,7 @@
       <w:r>
         <w:rPr>
           <w:noProof/>
+          <w:lang w:val="en-US"/>
         </w:rPr>
         <mc:AlternateContent>
           <mc:Choice Requires="wps">
@@ -4632,13 +4625,7 @@
         <w:rPr>
           <w:shd w:val="clear" w:color="auto" w:fill="FFFFFF"/>
         </w:rPr>
-        <w:t>PCM – Impulzus-kódmoduláció</w:t>
-      </w:r>
-      <w:r>
-        <w:rPr>
-          <w:shd w:val="clear" w:color="auto" w:fill="FFFFFF"/>
-        </w:rPr>
-        <w:t>:</w:t>
+        <w:t>PCM – Impulzus-kódmoduláció:</w:t>
       </w:r>
     </w:p>
     <w:p>
@@ -4749,17 +4736,7 @@
           <w:szCs w:val="24"/>
         </w:rPr>
         <w:lastRenderedPageBreak/>
-        <w:t>Mintavételezés: Az analóg jelből a mintavétel</w:t>
-      </w:r>
-      <w:bookmarkStart w:id="0" w:name="_GoBack"/>
-      <w:bookmarkEnd w:id="0"/>
-      <w:r>
-        <w:rPr>
-          <w:b w:val="0"/>
-          <w:sz w:val="24"/>
-          <w:szCs w:val="24"/>
-        </w:rPr>
-        <w:t>ezési frekvenciának megfelelő gyakorisággal mintát vesznek. A mintavételezés szigorúan a Shannon-mintavételezési törvénynek megfelelően kell, hogy történjen: az eredeti jel rekonstruálásának érdekében a mintavételezési frekvencia legalább kétszerese kell legyen a mintavételezett jel frekvenciájának.</w:t>
+        <w:t>Mintavételezés: Az analóg jelből a mintavételezési frekvenciának megfelelő gyakorisággal mintát vesznek. A mintavételezés szigorúan a Shannon-mintavételezési törvénynek megfelelően kell, hogy történjen: az eredeti jel rekonstruálásának érdekében a mintavételezési frekvencia legalább kétszerese kell legyen a mintavételezett jel frekvenciájának.</w:t>
       </w:r>
     </w:p>
     <w:p>
@@ -4792,7 +4769,23 @@
           <w:sz w:val="24"/>
           <w:szCs w:val="24"/>
         </w:rPr>
-        <w:t>A mintavételezett értékeket diszkrét szintekre (kvantumszintekre) kerekítik. Ez a folyamat során minden mintát a legközelebbi kvantumszinthez rendelnek hozzá, ami bizonyos fokú pontatlanságot, az úgynevezett kvantálási zajt eredményez.</w:t>
+        <w:t xml:space="preserve">A </w:t>
+      </w:r>
+      <w:r>
+        <w:rPr>
+          <w:b w:val="0"/>
+          <w:sz w:val="24"/>
+          <w:szCs w:val="24"/>
+        </w:rPr>
+        <w:t>mintavételezett</w:t>
+      </w:r>
+      <w:r>
+        <w:rPr>
+          <w:b w:val="0"/>
+          <w:sz w:val="24"/>
+          <w:szCs w:val="24"/>
+        </w:rPr>
+        <w:t xml:space="preserve"> értékeket diszkrét szintekre (kvantumszintekre) kerekítik. Ez a folyamat során minden mintát a legközelebbi kvantumszinthez rendelnek hozzá, ami bizonyos fokú pontatlanságot, az úgynevezett kvantálási zajt eredményez.</w:t>
       </w:r>
     </w:p>
     <w:p>
@@ -4830,13 +4823,21 @@
     </w:p>
     <w:p>
       <w:pPr>
-        <w:pStyle w:val="Heading3"/>
-      </w:pPr>
-      <w:r>
-        <w:rPr>
-          <w:rFonts w:cs="Times New Roman"/>
-          <w:b w:val="0"/>
-          <w:color w:val="auto"/>
+        <w:pStyle w:val="Title"/>
+        <w:spacing w:before="120" w:after="120" w:line="360" w:lineRule="auto"/>
+        <w:ind w:left="0" w:right="0"/>
+        <w:jc w:val="both"/>
+        <w:rPr>
+          <w:b w:val="0"/>
+          <w:sz w:val="24"/>
+          <w:szCs w:val="24"/>
+        </w:rPr>
+      </w:pPr>
+      <w:r>
+        <w:rPr>
+          <w:b w:val="0"/>
+          <w:sz w:val="24"/>
+          <w:szCs w:val="24"/>
         </w:rPr>
         <w:drawing>
           <wp:anchor distT="0" distB="0" distL="114300" distR="114300" simplePos="0" relativeHeight="251684864" behindDoc="0" locked="0" layoutInCell="1" allowOverlap="1" wp14:anchorId="03BAD03B" wp14:editId="30D31058">
@@ -4901,9 +4902,9 @@
       </w:r>
       <w:r>
         <w:rPr>
-          <w:rFonts w:cs="Times New Roman"/>
-          <w:b w:val="0"/>
-          <w:color w:val="auto"/>
+          <w:b w:val="0"/>
+          <w:sz w:val="24"/>
+          <w:szCs w:val="24"/>
         </w:rPr>
         <mc:AlternateContent>
           <mc:Choice Requires="wps">
@@ -5041,28 +5042,1404 @@
       </w:r>
       <w:r>
         <w:rPr>
-          <w:rFonts w:cs="Times New Roman"/>
-          <w:b w:val="0"/>
-          <w:color w:val="auto"/>
-        </w:rPr>
-        <w:t>Az ábrán kék színnel van jelölve az analóg, mintavételezett jelünk.</w:t>
-      </w:r>
-      <w:r>
-        <w:rPr>
-          <w:rFonts w:cs="Times New Roman"/>
-          <w:b w:val="0"/>
-          <w:color w:val="auto"/>
-        </w:rPr>
-        <w:t xml:space="preserve"> Zölddel vannak jelölve az egyenlő időközönként kvantált értékek, a vízszintes tengely alatt található zöld értékek pedig a bináris kódok. Például a 4-es és 8-as időpillanat között a kvantált érték 6, ezért ezen az időtartományon belül „110” bináris értékkel kódoljuk a jelet. A 16-os és 18-as időpillanatban a kvantált érték 2, amit</w:t>
-      </w:r>
-      <w:r>
-        <w:rPr>
-          <w:rFonts w:cs="Times New Roman"/>
-          <w:b w:val="0"/>
-          <w:color w:val="auto"/>
+          <w:b w:val="0"/>
+          <w:sz w:val="24"/>
+          <w:szCs w:val="24"/>
+        </w:rPr>
+        <w:t>Az ábrán kék színnel van jelölve az analóg, mintavételezett jelünk. Zölddel vannak jelölve az egyenlő időközönként kvantált értékek, a vízszintes tengely alatt található zöld értékek pedig a bináris kódok. Például a 4-es és 8-as időpillanat között a kvantált érték 6, ezért ezen az időtartományon belül „110” bináris értékkel kódoljuk a jelet. A 16-os és 18-as időpillanatban a kvantált érték 2, amit</w:t>
+      </w:r>
+      <w:r>
+        <w:rPr>
+          <w:b w:val="0"/>
+          <w:sz w:val="24"/>
+          <w:szCs w:val="24"/>
         </w:rPr>
         <w:t xml:space="preserve"> a bináris „010” értékkel reprezentálunk.</w:t>
       </w:r>
+    </w:p>
+    <w:p>
+      <w:pPr>
+        <w:pStyle w:val="Heading2"/>
+        <w:rPr>
+          <w:sz w:val="28"/>
+        </w:rPr>
+      </w:pPr>
+      <w:r>
+        <w:rPr>
+          <w:sz w:val="28"/>
+        </w:rPr>
+        <w:t>A felhasznált LED szalag:</w:t>
+      </w:r>
+    </w:p>
+    <w:p>
+      <w:pPr>
+        <w:pStyle w:val="Title"/>
+        <w:spacing w:before="120" w:after="120" w:line="360" w:lineRule="auto"/>
+        <w:ind w:left="0" w:right="0"/>
+        <w:jc w:val="both"/>
+        <w:rPr>
+          <w:b w:val="0"/>
+          <w:sz w:val="24"/>
+          <w:szCs w:val="24"/>
+        </w:rPr>
+      </w:pPr>
+      <w:r>
+        <w:rPr>
+          <w:b w:val="0"/>
+          <w:sz w:val="24"/>
+          <w:szCs w:val="24"/>
+        </w:rPr>
+        <w:t xml:space="preserve">Végül, de nem utolsó sorban a megvilágításért felelős LED szalagról teszek említést. A tervek szerint a szalagot a szobámban található két szekrény hátoldalán szeretném elhelyezni. Miután lemértem a szekrények hosszait és felragasztottam őket, ehhez a szalagon található ragasztón kívül még univerzális ragasztót is felhasználtam a biztos tapadás érdekében. Összesen 3 méter szalagra volt szükségsem, amelyekről a gyári csatlakozót le kellett cserélnem csupasz vezetékekre. </w:t>
+      </w:r>
+    </w:p>
+    <w:p>
+      <w:pPr>
+        <w:pStyle w:val="Title"/>
+        <w:spacing w:before="120" w:after="120" w:line="360" w:lineRule="auto"/>
+        <w:ind w:left="0" w:right="0"/>
+        <w:jc w:val="both"/>
+        <w:rPr>
+          <w:b w:val="0"/>
+          <w:sz w:val="24"/>
+          <w:szCs w:val="24"/>
+        </w:rPr>
+      </w:pPr>
+      <w:r>
+        <w:rPr>
+          <w:b w:val="0"/>
+          <w:noProof/>
+          <w:sz w:val="24"/>
+          <w:szCs w:val="24"/>
+          <w:lang w:val="en-US"/>
+        </w:rPr>
+        <w:lastRenderedPageBreak/>
+        <w:drawing>
+          <wp:anchor distT="0" distB="0" distL="114300" distR="114300" simplePos="0" relativeHeight="251694080" behindDoc="0" locked="0" layoutInCell="1" allowOverlap="1" wp14:anchorId="56F31C72" wp14:editId="479724C5">
+            <wp:simplePos x="0" y="0"/>
+            <wp:positionH relativeFrom="column">
+              <wp:posOffset>3597275</wp:posOffset>
+            </wp:positionH>
+            <wp:positionV relativeFrom="paragraph">
+              <wp:posOffset>48895</wp:posOffset>
+            </wp:positionV>
+            <wp:extent cx="2019300" cy="2019300"/>
+            <wp:effectExtent l="19050" t="19050" r="19050" b="19050"/>
+            <wp:wrapSquare wrapText="bothSides"/>
+            <wp:docPr id="25" name="Picture 25"/>
+            <wp:cNvGraphicFramePr>
+              <a:graphicFrameLocks xmlns:a="http://schemas.openxmlformats.org/drawingml/2006/main" noChangeAspect="1"/>
+            </wp:cNvGraphicFramePr>
+            <a:graphic xmlns:a="http://schemas.openxmlformats.org/drawingml/2006/main">
+              <a:graphicData uri="http://schemas.openxmlformats.org/drawingml/2006/picture">
+                <pic:pic xmlns:pic="http://schemas.openxmlformats.org/drawingml/2006/picture">
+                  <pic:nvPicPr>
+                    <pic:cNvPr id="25" name="led_track.jpg"/>
+                    <pic:cNvPicPr/>
+                  </pic:nvPicPr>
+                  <pic:blipFill>
+                    <a:blip r:embed="rId19" cstate="print">
+                      <a:extLst>
+                        <a:ext uri="{28A0092B-C50C-407E-A947-70E740481C1C}">
+                          <a14:useLocalDpi xmlns:a14="http://schemas.microsoft.com/office/drawing/2010/main" val="0"/>
+                        </a:ext>
+                      </a:extLst>
+                    </a:blip>
+                    <a:stretch>
+                      <a:fillRect/>
+                    </a:stretch>
+                  </pic:blipFill>
+                  <pic:spPr>
+                    <a:xfrm>
+                      <a:off x="0" y="0"/>
+                      <a:ext cx="2019300" cy="2019300"/>
+                    </a:xfrm>
+                    <a:prstGeom prst="rect">
+                      <a:avLst/>
+                    </a:prstGeom>
+                    <a:ln>
+                      <a:solidFill>
+                        <a:schemeClr val="tx1"/>
+                      </a:solidFill>
+                    </a:ln>
+                  </pic:spPr>
+                </pic:pic>
+              </a:graphicData>
+            </a:graphic>
+            <wp14:sizeRelH relativeFrom="page">
+              <wp14:pctWidth>0</wp14:pctWidth>
+            </wp14:sizeRelH>
+            <wp14:sizeRelV relativeFrom="page">
+              <wp14:pctHeight>0</wp14:pctHeight>
+            </wp14:sizeRelV>
+          </wp:anchor>
+        </w:drawing>
+      </w:r>
+      <w:r>
+        <w:rPr>
+          <w:noProof/>
+        </w:rPr>
+        <mc:AlternateContent>
+          <mc:Choice Requires="wps">
+            <w:drawing>
+              <wp:anchor distT="0" distB="0" distL="114300" distR="114300" simplePos="0" relativeHeight="251696128" behindDoc="0" locked="0" layoutInCell="1" allowOverlap="1" wp14:anchorId="2590E17D" wp14:editId="4227352D">
+                <wp:simplePos x="0" y="0"/>
+                <wp:positionH relativeFrom="column">
+                  <wp:posOffset>3597275</wp:posOffset>
+                </wp:positionH>
+                <wp:positionV relativeFrom="paragraph">
+                  <wp:posOffset>2125345</wp:posOffset>
+                </wp:positionV>
+                <wp:extent cx="2019300" cy="635"/>
+                <wp:effectExtent l="0" t="0" r="0" b="0"/>
+                <wp:wrapSquare wrapText="bothSides"/>
+                <wp:docPr id="26" name="Text Box 26"/>
+                <wp:cNvGraphicFramePr/>
+                <a:graphic xmlns:a="http://schemas.openxmlformats.org/drawingml/2006/main">
+                  <a:graphicData uri="http://schemas.microsoft.com/office/word/2010/wordprocessingShape">
+                    <wps:wsp>
+                      <wps:cNvSpPr txBox="1"/>
+                      <wps:spPr>
+                        <a:xfrm>
+                          <a:off x="0" y="0"/>
+                          <a:ext cx="2019300" cy="635"/>
+                        </a:xfrm>
+                        <a:prstGeom prst="rect">
+                          <a:avLst/>
+                        </a:prstGeom>
+                        <a:solidFill>
+                          <a:prstClr val="white"/>
+                        </a:solidFill>
+                        <a:ln>
+                          <a:noFill/>
+                        </a:ln>
+                        <a:effectLst/>
+                      </wps:spPr>
+                      <wps:txbx>
+                        <w:txbxContent>
+                          <w:p>
+                            <w:pPr>
+                              <w:pStyle w:val="Caption"/>
+                              <w:rPr>
+                                <w:bCs/>
+                                <w:noProof/>
+                                <w:sz w:val="24"/>
+                                <w:szCs w:val="24"/>
+                              </w:rPr>
+                            </w:pPr>
+                            <w:r>
+                              <w:t xml:space="preserve">Ábra </w:t>
+                            </w:r>
+                            <w:r>
+                              <w:fldChar w:fldCharType="begin"/>
+                            </w:r>
+                            <w:r>
+                              <w:instrText xml:space="preserve"> SEQ Ábra \* ARABIC </w:instrText>
+                            </w:r>
+                            <w:r>
+                              <w:fldChar w:fldCharType="separate"/>
+                            </w:r>
+                            <w:r>
+                              <w:rPr>
+                                <w:noProof/>
+                              </w:rPr>
+                              <w:t>12</w:t>
+                            </w:r>
+                            <w:r>
+                              <w:fldChar w:fldCharType="end"/>
+                            </w:r>
+                          </w:p>
+                        </w:txbxContent>
+                      </wps:txbx>
+                      <wps:bodyPr rot="0" spcFirstLastPara="0" vertOverflow="overflow" horzOverflow="overflow" vert="horz" wrap="square" lIns="0" tIns="0" rIns="0" bIns="0" numCol="1" spcCol="0" rtlCol="0" fromWordArt="0" anchor="t" anchorCtr="0" forceAA="0" compatLnSpc="1">
+                        <a:prstTxWarp prst="textNoShape">
+                          <a:avLst/>
+                        </a:prstTxWarp>
+                        <a:spAutoFit/>
+                      </wps:bodyPr>
+                    </wps:wsp>
+                  </a:graphicData>
+                </a:graphic>
+              </wp:anchor>
+            </w:drawing>
+          </mc:Choice>
+          <mc:Fallback>
+            <w:pict>
+              <v:shape w14:anchorId="2590E17D" id="Text Box 26" o:spid="_x0000_s1035" type="#_x0000_t202" style="position:absolute;left:0;text-align:left;margin-left:283.25pt;margin-top:167.35pt;width:159pt;height:.05pt;z-index:251696128;visibility:visible;mso-wrap-style:square;mso-wrap-distance-left:9pt;mso-wrap-distance-top:0;mso-wrap-distance-right:9pt;mso-wrap-distance-bottom:0;mso-position-horizontal:absolute;mso-position-horizontal-relative:text;mso-position-vertical:absolute;mso-position-vertical-relative:text;v-text-anchor:top" o:gfxdata="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" stroked="f">
+                <v:textbox style="mso-fit-shape-to-text:t" inset="0,0,0,0">
+                  <w:txbxContent>
+                    <w:p>
+                      <w:pPr>
+                        <w:pStyle w:val="Caption"/>
+                        <w:rPr>
+                          <w:bCs/>
+                          <w:noProof/>
+                          <w:sz w:val="24"/>
+                          <w:szCs w:val="24"/>
+                        </w:rPr>
+                      </w:pPr>
+                      <w:r>
+                        <w:t xml:space="preserve">Ábra </w:t>
+                      </w:r>
+                      <w:r>
+                        <w:fldChar w:fldCharType="begin"/>
+                      </w:r>
+                      <w:r>
+                        <w:instrText xml:space="preserve"> SEQ Ábra \* ARABIC </w:instrText>
+                      </w:r>
+                      <w:r>
+                        <w:fldChar w:fldCharType="separate"/>
+                      </w:r>
+                      <w:r>
+                        <w:rPr>
+                          <w:noProof/>
+                        </w:rPr>
+                        <w:t>12</w:t>
+                      </w:r>
+                      <w:r>
+                        <w:fldChar w:fldCharType="end"/>
+                      </w:r>
+                    </w:p>
+                  </w:txbxContent>
+                </v:textbox>
+                <w10:wrap type="square"/>
+              </v:shape>
+            </w:pict>
+          </mc:Fallback>
+        </mc:AlternateContent>
+      </w:r>
+      <w:r>
+        <w:rPr>
+          <w:b w:val="0"/>
+          <w:sz w:val="24"/>
+          <w:szCs w:val="24"/>
+        </w:rPr>
+        <w:t xml:space="preserve">A műszaki paramétereket áttekintve egy </w:t>
+      </w:r>
+      <w:r>
+        <w:rPr>
+          <w:b w:val="0"/>
+          <w:sz w:val="24"/>
+          <w:szCs w:val="24"/>
+        </w:rPr>
+        <w:t xml:space="preserve">12 V-on működő, </w:t>
+      </w:r>
+      <w:r>
+        <w:rPr>
+          <w:b w:val="0"/>
+          <w:sz w:val="24"/>
+          <w:szCs w:val="24"/>
+        </w:rPr>
+        <w:t xml:space="preserve">méterenként 120 LED diódával szerelt szalagról van szó, </w:t>
+      </w:r>
+      <w:r>
+        <w:rPr>
+          <w:b w:val="0"/>
+          <w:sz w:val="24"/>
+          <w:szCs w:val="24"/>
+        </w:rPr>
+        <w:t>3000K színmélységgel („ún. meleg fehér” a szalag által emittált fénysugár). Számomra fontos paraméter volt a dimmelhetőség, mivel egyszere 5-6 különböző fényerősséget szerettem volna felkínálni, amelyeket a hangparancsokkal lehet változtatni.</w:t>
+      </w:r>
+      <w:r>
+        <w:rPr>
+          <w:b w:val="0"/>
+          <w:sz w:val="24"/>
+          <w:szCs w:val="24"/>
+        </w:rPr>
+        <w:t xml:space="preserve"> A különböző fényerősségek eléréséhez természetesen PWM-jelet alkalmaztam. </w:t>
+      </w:r>
+    </w:p>
+    <w:p>
+      <w:pPr>
+        <w:pStyle w:val="Title"/>
+        <w:spacing w:before="120" w:after="120" w:line="360" w:lineRule="auto"/>
+        <w:ind w:left="0" w:right="0"/>
+        <w:jc w:val="both"/>
+        <w:rPr>
+          <w:b w:val="0"/>
+          <w:sz w:val="24"/>
+          <w:szCs w:val="24"/>
+        </w:rPr>
+      </w:pPr>
+      <w:r>
+        <w:rPr>
+          <w:noProof/>
+        </w:rPr>
+        <mc:AlternateContent>
+          <mc:Choice Requires="wps">
+            <w:drawing>
+              <wp:anchor distT="0" distB="0" distL="114300" distR="114300" simplePos="0" relativeHeight="251693056" behindDoc="0" locked="0" layoutInCell="1" allowOverlap="1" wp14:anchorId="6D9546BC" wp14:editId="12C78C44">
+                <wp:simplePos x="0" y="0"/>
+                <wp:positionH relativeFrom="column">
+                  <wp:posOffset>2540</wp:posOffset>
+                </wp:positionH>
+                <wp:positionV relativeFrom="paragraph">
+                  <wp:posOffset>4144625</wp:posOffset>
+                </wp:positionV>
+                <wp:extent cx="2151380" cy="635"/>
+                <wp:effectExtent l="0" t="0" r="1270" b="8255"/>
+                <wp:wrapTopAndBottom/>
+                <wp:docPr id="24" name="Text Box 24"/>
+                <wp:cNvGraphicFramePr/>
+                <a:graphic xmlns:a="http://schemas.openxmlformats.org/drawingml/2006/main">
+                  <a:graphicData uri="http://schemas.microsoft.com/office/word/2010/wordprocessingShape">
+                    <wps:wsp>
+                      <wps:cNvSpPr txBox="1"/>
+                      <wps:spPr>
+                        <a:xfrm>
+                          <a:off x="0" y="0"/>
+                          <a:ext cx="2151380" cy="635"/>
+                        </a:xfrm>
+                        <a:prstGeom prst="rect">
+                          <a:avLst/>
+                        </a:prstGeom>
+                        <a:solidFill>
+                          <a:prstClr val="white"/>
+                        </a:solidFill>
+                        <a:ln>
+                          <a:noFill/>
+                        </a:ln>
+                        <a:effectLst/>
+                      </wps:spPr>
+                      <wps:txbx>
+                        <w:txbxContent>
+                          <w:p>
+                            <w:pPr>
+                              <w:pStyle w:val="Caption"/>
+                              <w:rPr>
+                                <w:bCs/>
+                                <w:noProof/>
+                                <w:sz w:val="24"/>
+                                <w:szCs w:val="24"/>
+                              </w:rPr>
+                            </w:pPr>
+                            <w:r>
+                              <w:t xml:space="preserve">Ábra </w:t>
+                            </w:r>
+                            <w:r>
+                              <w:fldChar w:fldCharType="begin"/>
+                            </w:r>
+                            <w:r>
+                              <w:instrText xml:space="preserve"> SEQ Ábra \* ARABIC </w:instrText>
+                            </w:r>
+                            <w:r>
+                              <w:fldChar w:fldCharType="separate"/>
+                            </w:r>
+                            <w:r>
+                              <w:rPr>
+                                <w:noProof/>
+                              </w:rPr>
+                              <w:t>13</w:t>
+                            </w:r>
+                            <w:r>
+                              <w:fldChar w:fldCharType="end"/>
+                            </w:r>
+                          </w:p>
+                        </w:txbxContent>
+                      </wps:txbx>
+                      <wps:bodyPr rot="0" spcFirstLastPara="0" vertOverflow="overflow" horzOverflow="overflow" vert="horz" wrap="square" lIns="0" tIns="0" rIns="0" bIns="0" numCol="1" spcCol="0" rtlCol="0" fromWordArt="0" anchor="t" anchorCtr="0" forceAA="0" compatLnSpc="1">
+                        <a:prstTxWarp prst="textNoShape">
+                          <a:avLst/>
+                        </a:prstTxWarp>
+                        <a:spAutoFit/>
+                      </wps:bodyPr>
+                    </wps:wsp>
+                  </a:graphicData>
+                </a:graphic>
+                <wp14:sizeRelH relativeFrom="margin">
+                  <wp14:pctWidth>0</wp14:pctWidth>
+                </wp14:sizeRelH>
+              </wp:anchor>
+            </w:drawing>
+          </mc:Choice>
+          <mc:Fallback>
+            <w:pict>
+              <v:shape w14:anchorId="6D9546BC" id="Text Box 24" o:spid="_x0000_s1036" type="#_x0000_t202" style="position:absolute;left:0;text-align:left;margin-left:.2pt;margin-top:326.35pt;width:169.4pt;height:.05pt;z-index:251693056;visibility:visible;mso-wrap-style:square;mso-width-percent:0;mso-wrap-distance-left:9pt;mso-wrap-distance-top:0;mso-wrap-distance-right:9pt;mso-wrap-distance-bottom:0;mso-position-horizontal:absolute;mso-position-horizontal-relative:text;mso-position-vertical:absolute;mso-position-vertical-relative:text;mso-width-percent:0;mso-width-relative:margin;v-text-anchor:top" o:gfxdata="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" stroked="f">
+                <v:textbox style="mso-fit-shape-to-text:t" inset="0,0,0,0">
+                  <w:txbxContent>
+                    <w:p>
+                      <w:pPr>
+                        <w:pStyle w:val="Caption"/>
+                        <w:rPr>
+                          <w:bCs/>
+                          <w:noProof/>
+                          <w:sz w:val="24"/>
+                          <w:szCs w:val="24"/>
+                        </w:rPr>
+                      </w:pPr>
+                      <w:r>
+                        <w:t xml:space="preserve">Ábra </w:t>
+                      </w:r>
+                      <w:r>
+                        <w:fldChar w:fldCharType="begin"/>
+                      </w:r>
+                      <w:r>
+                        <w:instrText xml:space="preserve"> SEQ Ábra \* ARABIC </w:instrText>
+                      </w:r>
+                      <w:r>
+                        <w:fldChar w:fldCharType="separate"/>
+                      </w:r>
+                      <w:r>
+                        <w:rPr>
+                          <w:noProof/>
+                        </w:rPr>
+                        <w:t>13</w:t>
+                      </w:r>
+                      <w:r>
+                        <w:fldChar w:fldCharType="end"/>
+                      </w:r>
+                    </w:p>
+                  </w:txbxContent>
+                </v:textbox>
+                <w10:wrap type="topAndBottom"/>
+              </v:shape>
+            </w:pict>
+          </mc:Fallback>
+        </mc:AlternateContent>
+      </w:r>
+      <w:r>
+        <w:rPr>
+          <w:noProof/>
+        </w:rPr>
+        <mc:AlternateContent>
+          <mc:Choice Requires="wps">
+            <w:drawing>
+              <wp:anchor distT="0" distB="0" distL="114300" distR="114300" simplePos="0" relativeHeight="251691008" behindDoc="0" locked="0" layoutInCell="1" allowOverlap="1" wp14:anchorId="18CEF578" wp14:editId="56ABC799">
+                <wp:simplePos x="0" y="0"/>
+                <wp:positionH relativeFrom="column">
+                  <wp:posOffset>3054985</wp:posOffset>
+                </wp:positionH>
+                <wp:positionV relativeFrom="paragraph">
+                  <wp:posOffset>4144645</wp:posOffset>
+                </wp:positionV>
+                <wp:extent cx="2183765" cy="635"/>
+                <wp:effectExtent l="0" t="0" r="6985" b="8255"/>
+                <wp:wrapTopAndBottom/>
+                <wp:docPr id="23" name="Text Box 23"/>
+                <wp:cNvGraphicFramePr/>
+                <a:graphic xmlns:a="http://schemas.openxmlformats.org/drawingml/2006/main">
+                  <a:graphicData uri="http://schemas.microsoft.com/office/word/2010/wordprocessingShape">
+                    <wps:wsp>
+                      <wps:cNvSpPr txBox="1"/>
+                      <wps:spPr>
+                        <a:xfrm>
+                          <a:off x="0" y="0"/>
+                          <a:ext cx="2183765" cy="635"/>
+                        </a:xfrm>
+                        <a:prstGeom prst="rect">
+                          <a:avLst/>
+                        </a:prstGeom>
+                        <a:solidFill>
+                          <a:prstClr val="white"/>
+                        </a:solidFill>
+                        <a:ln>
+                          <a:noFill/>
+                        </a:ln>
+                        <a:effectLst/>
+                      </wps:spPr>
+                      <wps:txbx>
+                        <w:txbxContent>
+                          <w:p>
+                            <w:pPr>
+                              <w:pStyle w:val="Caption"/>
+                              <w:rPr>
+                                <w:bCs/>
+                                <w:noProof/>
+                                <w:sz w:val="24"/>
+                                <w:szCs w:val="24"/>
+                              </w:rPr>
+                            </w:pPr>
+                            <w:r>
+                              <w:t xml:space="preserve">Ábra </w:t>
+                            </w:r>
+                            <w:r>
+                              <w:fldChar w:fldCharType="begin"/>
+                            </w:r>
+                            <w:r>
+                              <w:instrText xml:space="preserve"> SEQ Ábra \* ARABIC </w:instrText>
+                            </w:r>
+                            <w:r>
+                              <w:fldChar w:fldCharType="separate"/>
+                            </w:r>
+                            <w:r>
+                              <w:rPr>
+                                <w:noProof/>
+                              </w:rPr>
+                              <w:t>14</w:t>
+                            </w:r>
+                            <w:r>
+                              <w:fldChar w:fldCharType="end"/>
+                            </w:r>
+                          </w:p>
+                        </w:txbxContent>
+                      </wps:txbx>
+                      <wps:bodyPr rot="0" spcFirstLastPara="0" vertOverflow="overflow" horzOverflow="overflow" vert="horz" wrap="square" lIns="0" tIns="0" rIns="0" bIns="0" numCol="1" spcCol="0" rtlCol="0" fromWordArt="0" anchor="t" anchorCtr="0" forceAA="0" compatLnSpc="1">
+                        <a:prstTxWarp prst="textNoShape">
+                          <a:avLst/>
+                        </a:prstTxWarp>
+                        <a:spAutoFit/>
+                      </wps:bodyPr>
+                    </wps:wsp>
+                  </a:graphicData>
+                </a:graphic>
+                <wp14:sizeRelH relativeFrom="margin">
+                  <wp14:pctWidth>0</wp14:pctWidth>
+                </wp14:sizeRelH>
+              </wp:anchor>
+            </w:drawing>
+          </mc:Choice>
+          <mc:Fallback>
+            <w:pict>
+              <v:shape w14:anchorId="18CEF578" id="Text Box 23" o:spid="_x0000_s1037" type="#_x0000_t202" style="position:absolute;left:0;text-align:left;margin-left:240.55pt;margin-top:326.35pt;width:171.95pt;height:.05pt;z-index:251691008;visibility:visible;mso-wrap-style:square;mso-width-percent:0;mso-wrap-distance-left:9pt;mso-wrap-distance-top:0;mso-wrap-distance-right:9pt;mso-wrap-distance-bottom:0;mso-position-horizontal:absolute;mso-position-horizontal-relative:text;mso-position-vertical:absolute;mso-position-vertical-relative:text;mso-width-percent:0;mso-width-relative:margin;v-text-anchor:top" o:gfxdata="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" stroked="f">
+                <v:textbox style="mso-fit-shape-to-text:t" inset="0,0,0,0">
+                  <w:txbxContent>
+                    <w:p>
+                      <w:pPr>
+                        <w:pStyle w:val="Caption"/>
+                        <w:rPr>
+                          <w:bCs/>
+                          <w:noProof/>
+                          <w:sz w:val="24"/>
+                          <w:szCs w:val="24"/>
+                        </w:rPr>
+                      </w:pPr>
+                      <w:r>
+                        <w:t xml:space="preserve">Ábra </w:t>
+                      </w:r>
+                      <w:r>
+                        <w:fldChar w:fldCharType="begin"/>
+                      </w:r>
+                      <w:r>
+                        <w:instrText xml:space="preserve"> SEQ Ábra \* ARABIC </w:instrText>
+                      </w:r>
+                      <w:r>
+                        <w:fldChar w:fldCharType="separate"/>
+                      </w:r>
+                      <w:r>
+                        <w:rPr>
+                          <w:noProof/>
+                        </w:rPr>
+                        <w:t>14</w:t>
+                      </w:r>
+                      <w:r>
+                        <w:fldChar w:fldCharType="end"/>
+                      </w:r>
+                    </w:p>
+                  </w:txbxContent>
+                </v:textbox>
+                <w10:wrap type="topAndBottom"/>
+              </v:shape>
+            </w:pict>
+          </mc:Fallback>
+        </mc:AlternateContent>
+      </w:r>
+      <w:r>
+        <w:rPr>
+          <w:b w:val="0"/>
+          <w:noProof/>
+          <w:sz w:val="24"/>
+          <w:szCs w:val="24"/>
+          <w:lang w:val="en-US"/>
+        </w:rPr>
+        <w:drawing>
+          <wp:anchor distT="0" distB="0" distL="114300" distR="114300" simplePos="0" relativeHeight="251688960" behindDoc="0" locked="0" layoutInCell="1" allowOverlap="1" wp14:anchorId="7932A94B" wp14:editId="2795A1B3">
+            <wp:simplePos x="0" y="0"/>
+            <wp:positionH relativeFrom="column">
+              <wp:posOffset>3053726</wp:posOffset>
+            </wp:positionH>
+            <wp:positionV relativeFrom="paragraph">
+              <wp:posOffset>1915160</wp:posOffset>
+            </wp:positionV>
+            <wp:extent cx="2151380" cy="2151380"/>
+            <wp:effectExtent l="19050" t="19050" r="20320" b="20320"/>
+            <wp:wrapTopAndBottom/>
+            <wp:docPr id="19" name="Picture 19"/>
+            <wp:cNvGraphicFramePr>
+              <a:graphicFrameLocks xmlns:a="http://schemas.openxmlformats.org/drawingml/2006/main" noChangeAspect="1"/>
+            </wp:cNvGraphicFramePr>
+            <a:graphic xmlns:a="http://schemas.openxmlformats.org/drawingml/2006/main">
+              <a:graphicData uri="http://schemas.openxmlformats.org/drawingml/2006/picture">
+                <pic:pic xmlns:pic="http://schemas.openxmlformats.org/drawingml/2006/picture">
+                  <pic:nvPicPr>
+                    <pic:cNvPr id="19" name="buckboost.jpg"/>
+                    <pic:cNvPicPr/>
+                  </pic:nvPicPr>
+                  <pic:blipFill>
+                    <a:blip r:embed="rId20">
+                      <a:extLst>
+                        <a:ext uri="{28A0092B-C50C-407E-A947-70E740481C1C}">
+                          <a14:useLocalDpi xmlns:a14="http://schemas.microsoft.com/office/drawing/2010/main" val="0"/>
+                        </a:ext>
+                      </a:extLst>
+                    </a:blip>
+                    <a:stretch>
+                      <a:fillRect/>
+                    </a:stretch>
+                  </pic:blipFill>
+                  <pic:spPr>
+                    <a:xfrm>
+                      <a:off x="0" y="0"/>
+                      <a:ext cx="2151380" cy="2151380"/>
+                    </a:xfrm>
+                    <a:prstGeom prst="rect">
+                      <a:avLst/>
+                    </a:prstGeom>
+                    <a:ln>
+                      <a:solidFill>
+                        <a:schemeClr val="tx1"/>
+                      </a:solidFill>
+                    </a:ln>
+                  </pic:spPr>
+                </pic:pic>
+              </a:graphicData>
+            </a:graphic>
+            <wp14:sizeRelH relativeFrom="page">
+              <wp14:pctWidth>0</wp14:pctWidth>
+            </wp14:sizeRelH>
+            <wp14:sizeRelV relativeFrom="page">
+              <wp14:pctHeight>0</wp14:pctHeight>
+            </wp14:sizeRelV>
+          </wp:anchor>
+        </w:drawing>
+      </w:r>
+      <w:r>
+        <w:rPr>
+          <w:b w:val="0"/>
+          <w:noProof/>
+          <w:sz w:val="24"/>
+          <w:szCs w:val="24"/>
+          <w:lang w:val="en-US"/>
+        </w:rPr>
+        <w:drawing>
+          <wp:anchor distT="0" distB="0" distL="114300" distR="114300" simplePos="0" relativeHeight="251687936" behindDoc="0" locked="0" layoutInCell="1" allowOverlap="1" wp14:anchorId="326928D2" wp14:editId="074FBD22">
+            <wp:simplePos x="0" y="0"/>
+            <wp:positionH relativeFrom="column">
+              <wp:posOffset>3175</wp:posOffset>
+            </wp:positionH>
+            <wp:positionV relativeFrom="paragraph">
+              <wp:posOffset>1915160</wp:posOffset>
+            </wp:positionV>
+            <wp:extent cx="2151380" cy="2151380"/>
+            <wp:effectExtent l="19050" t="19050" r="20320" b="20320"/>
+            <wp:wrapTopAndBottom/>
+            <wp:docPr id="18" name="Picture 18"/>
+            <wp:cNvGraphicFramePr>
+              <a:graphicFrameLocks xmlns:a="http://schemas.openxmlformats.org/drawingml/2006/main" noChangeAspect="1"/>
+            </wp:cNvGraphicFramePr>
+            <a:graphic xmlns:a="http://schemas.openxmlformats.org/drawingml/2006/main">
+              <a:graphicData uri="http://schemas.openxmlformats.org/drawingml/2006/picture">
+                <pic:pic xmlns:pic="http://schemas.openxmlformats.org/drawingml/2006/picture">
+                  <pic:nvPicPr>
+                    <pic:cNvPr id="18" name="ac_dc_converter.jpg"/>
+                    <pic:cNvPicPr/>
+                  </pic:nvPicPr>
+                  <pic:blipFill>
+                    <a:blip r:embed="rId21" cstate="print">
+                      <a:extLst>
+                        <a:ext uri="{28A0092B-C50C-407E-A947-70E740481C1C}">
+                          <a14:useLocalDpi xmlns:a14="http://schemas.microsoft.com/office/drawing/2010/main" val="0"/>
+                        </a:ext>
+                      </a:extLst>
+                    </a:blip>
+                    <a:stretch>
+                      <a:fillRect/>
+                    </a:stretch>
+                  </pic:blipFill>
+                  <pic:spPr>
+                    <a:xfrm>
+                      <a:off x="0" y="0"/>
+                      <a:ext cx="2151380" cy="2151380"/>
+                    </a:xfrm>
+                    <a:prstGeom prst="rect">
+                      <a:avLst/>
+                    </a:prstGeom>
+                    <a:ln>
+                      <a:solidFill>
+                        <a:schemeClr val="tx1"/>
+                      </a:solidFill>
+                    </a:ln>
+                  </pic:spPr>
+                </pic:pic>
+              </a:graphicData>
+            </a:graphic>
+            <wp14:sizeRelH relativeFrom="page">
+              <wp14:pctWidth>0</wp14:pctWidth>
+            </wp14:sizeRelH>
+            <wp14:sizeRelV relativeFrom="page">
+              <wp14:pctHeight>0</wp14:pctHeight>
+            </wp14:sizeRelV>
+          </wp:anchor>
+        </w:drawing>
+      </w:r>
+      <w:r>
+        <w:rPr>
+          <w:b w:val="0"/>
+          <w:sz w:val="24"/>
+          <w:szCs w:val="24"/>
+        </w:rPr>
+        <w:t xml:space="preserve">Kihagyhatatlan volt a felhasznált teljesítmény és áramerősség meghatározása is, hiszen a rendszerhez egy megfelelő méretű tápegységet is be kellett szereznem. </w:t>
+      </w:r>
+      <w:r>
+        <w:rPr>
+          <w:b w:val="0"/>
+          <w:sz w:val="24"/>
+          <w:szCs w:val="24"/>
+        </w:rPr>
+        <w:t xml:space="preserve">. </w:t>
+      </w:r>
+      <w:r>
+        <w:rPr>
+          <w:b w:val="0"/>
+          <w:sz w:val="24"/>
+          <w:szCs w:val="24"/>
+        </w:rPr>
+        <w:t>Mérések és kísérletezés alapján a két LED szalag egyenként 750 mA-t fogyasztott(maximális fényerősség esetén), illetve a mikrovezérlő elenyésző fogyasztását is belaszámoltam, aminek eredménye egy 3A áramerősségű 12 voltos tápegység lett</w:t>
+      </w:r>
+      <w:r>
+        <w:rPr>
+          <w:b w:val="0"/>
+          <w:sz w:val="24"/>
+          <w:szCs w:val="24"/>
+        </w:rPr>
+        <w:t xml:space="preserve">. </w:t>
+      </w:r>
+      <w:r>
+        <w:rPr>
+          <w:b w:val="0"/>
+          <w:sz w:val="24"/>
+          <w:szCs w:val="24"/>
+        </w:rPr>
+        <w:t>(</w:t>
+      </w:r>
+      <w:r>
+        <w:rPr>
+          <w:b w:val="0"/>
+          <w:sz w:val="24"/>
+          <w:szCs w:val="24"/>
+        </w:rPr>
+        <w:t>230V hálózati feszültségről alakít</w:t>
+      </w:r>
+      <w:r>
+        <w:rPr>
+          <w:b w:val="0"/>
+          <w:sz w:val="24"/>
+          <w:szCs w:val="24"/>
+        </w:rPr>
+        <w:t>)</w:t>
+      </w:r>
+      <w:r>
+        <w:rPr>
+          <w:b w:val="0"/>
+          <w:sz w:val="24"/>
+          <w:szCs w:val="24"/>
+        </w:rPr>
+        <w:t xml:space="preserve">. A fejlesztőkit tápfeszültséggel való ellátásáért egy LM2595 DC-DC konvertert használtam, melynek kimeneti feszültségét 3.3V-ra állítottam. </w:t>
+      </w:r>
+    </w:p>
+    <w:p>
+      <w:pPr>
+        <w:pStyle w:val="Heading3"/>
+        <w:rPr>
+          <w:shd w:val="clear" w:color="auto" w:fill="FFFFFF"/>
+        </w:rPr>
+      </w:pPr>
+      <w:r>
+        <w:rPr>
+          <w:shd w:val="clear" w:color="auto" w:fill="FFFFFF"/>
+        </w:rPr>
+        <w:br w:type="textWrapping" w:clear="all"/>
+      </w:r>
+      <w:r>
+        <w:rPr>
+          <w:shd w:val="clear" w:color="auto" w:fill="FFFFFF"/>
+        </w:rPr>
+        <w:t>P</w:t>
+      </w:r>
+      <w:r>
+        <w:rPr>
+          <w:shd w:val="clear" w:color="auto" w:fill="FFFFFF"/>
+        </w:rPr>
+        <w:t>WM, a digitális analóg jel</w:t>
+      </w:r>
+      <w:r>
+        <w:rPr>
+          <w:shd w:val="clear" w:color="auto" w:fill="FFFFFF"/>
+        </w:rPr>
+        <w:t>:</w:t>
+      </w:r>
+    </w:p>
+    <w:p>
+      <w:pPr>
+        <w:pStyle w:val="Title"/>
+        <w:spacing w:before="120" w:after="120" w:line="360" w:lineRule="auto"/>
+        <w:ind w:left="0" w:right="0"/>
+        <w:jc w:val="both"/>
+        <w:rPr>
+          <w:b w:val="0"/>
+          <w:sz w:val="24"/>
+          <w:szCs w:val="24"/>
+        </w:rPr>
+      </w:pPr>
+      <w:r>
+        <w:rPr>
+          <w:b w:val="0"/>
+          <w:sz w:val="24"/>
+          <w:szCs w:val="24"/>
+        </w:rPr>
+        <w:t>Azok az idők, ahol a fényt csak arra használták, hogy egy teret megvilágítsanak, rég elm</w:t>
+      </w:r>
+      <w:r>
+        <w:rPr>
+          <w:b w:val="0"/>
+          <w:sz w:val="24"/>
+          <w:szCs w:val="24"/>
+        </w:rPr>
+        <w:t xml:space="preserve">últak. A modern otthonokban már elengedhetetlenek a dimmelhető, azaz fényerejüket szabályozható LED égők és szalagok. Elsősorban a költséghatékonyság érdekében hozták létre a technológiát, ezzel is csökkentve az áramfogyasztást. </w:t>
+      </w:r>
+    </w:p>
+    <w:p>
+      <w:pPr>
+        <w:pStyle w:val="Title"/>
+        <w:spacing w:before="120" w:after="120" w:line="360" w:lineRule="auto"/>
+        <w:ind w:left="0" w:right="0"/>
+        <w:jc w:val="both"/>
+        <w:rPr>
+          <w:b w:val="0"/>
+          <w:sz w:val="24"/>
+          <w:szCs w:val="24"/>
+        </w:rPr>
+      </w:pPr>
+      <w:r>
+        <w:rPr>
+          <w:b w:val="0"/>
+          <w:sz w:val="24"/>
+          <w:szCs w:val="24"/>
+        </w:rPr>
+        <w:lastRenderedPageBreak/>
+        <w:t>A dimmelhetőség mögött rejlő technológi</w:t>
+      </w:r>
+      <w:r>
+        <w:rPr>
+          <w:b w:val="0"/>
+          <w:sz w:val="24"/>
+          <w:szCs w:val="24"/>
+        </w:rPr>
+        <w:t xml:space="preserve">a </w:t>
+      </w:r>
+      <w:r>
+        <w:rPr>
+          <w:b w:val="0"/>
+          <w:sz w:val="24"/>
+          <w:szCs w:val="24"/>
+        </w:rPr>
+        <w:t>a PWM moduláció.</w:t>
+      </w:r>
+      <w:r>
+        <w:rPr>
+          <w:rFonts w:ascii="Verdana" w:hAnsi="Verdana"/>
+          <w:color w:val="666666"/>
+          <w:sz w:val="20"/>
+          <w:szCs w:val="20"/>
+          <w:shd w:val="clear" w:color="auto" w:fill="FFFFFF"/>
+        </w:rPr>
+        <w:t xml:space="preserve"> </w:t>
+      </w:r>
+      <w:r>
+        <w:rPr>
+          <w:b w:val="0"/>
+          <w:sz w:val="24"/>
+          <w:szCs w:val="24"/>
+        </w:rPr>
+        <w:t>Ennek elve az, hogy az</w:t>
+      </w:r>
+      <w:r>
+        <w:rPr>
+          <w:b w:val="0"/>
+          <w:sz w:val="24"/>
+          <w:szCs w:val="24"/>
+        </w:rPr>
+        <w:t xml:space="preserve"> </w:t>
+      </w:r>
+      <w:r>
+        <w:rPr>
+          <w:b w:val="0"/>
+          <w:sz w:val="24"/>
+          <w:szCs w:val="24"/>
+        </w:rPr>
+        <w:t>analóg kimenő feszültségjelek helyettesíthetők digitális impulzussorozat-jelekkel, amelyek hosszabb időtartamra vonatkoztatott átlagfeszültsége egyenér</w:t>
+      </w:r>
+      <w:r>
+        <w:rPr>
+          <w:b w:val="0"/>
+          <w:sz w:val="24"/>
+          <w:szCs w:val="24"/>
+        </w:rPr>
+        <w:t xml:space="preserve">tékű az analóg feszültségjellel: </w:t>
+      </w:r>
+      <w:r>
+        <w:rPr>
+          <w:b w:val="0"/>
+          <w:sz w:val="24"/>
+          <w:szCs w:val="24"/>
+        </w:rPr>
+        <w:t>fényerő intenzitását azzal szabályozzák, hogy a PWM-jel egy periódusa alatt milyen hosszú ideig van bekapcsolt és kikap</w:t>
+      </w:r>
+      <w:r>
+        <w:rPr>
+          <w:b w:val="0"/>
+          <w:sz w:val="24"/>
+          <w:szCs w:val="24"/>
+        </w:rPr>
+        <w:t xml:space="preserve">csolt állapotban a világítótest, ezt nevezzünk kitöltési tényezőnek. </w:t>
+      </w:r>
+      <w:r>
+        <w:rPr>
+          <w:b w:val="0"/>
+          <w:sz w:val="24"/>
+          <w:szCs w:val="24"/>
+        </w:rPr>
+        <w:t xml:space="preserve">Ezen egyszerű </w:t>
+      </w:r>
+      <w:r>
+        <w:rPr>
+          <w:b w:val="0"/>
+          <w:sz w:val="24"/>
+          <w:szCs w:val="24"/>
+        </w:rPr>
+        <w:t>eljárás az emberi szem „lassú” reakciódejejét használja ki: szemünk a 100 Hz-es vi</w:t>
+      </w:r>
+      <w:r>
+        <w:rPr>
+          <w:b w:val="0"/>
+          <w:sz w:val="24"/>
+          <w:szCs w:val="24"/>
+        </w:rPr>
+        <w:t xml:space="preserve">llogást már képtelen érzékelni, ezért </w:t>
+      </w:r>
+      <w:r>
+        <w:rPr>
+          <w:noProof/>
+        </w:rPr>
+        <mc:AlternateContent>
+          <mc:Choice Requires="wps">
+            <w:drawing>
+              <wp:anchor distT="0" distB="0" distL="114300" distR="114300" simplePos="0" relativeHeight="251699200" behindDoc="0" locked="0" layoutInCell="1" allowOverlap="1" wp14:anchorId="0DD5D8AD" wp14:editId="5FE6256F">
+                <wp:simplePos x="0" y="0"/>
+                <wp:positionH relativeFrom="column">
+                  <wp:posOffset>19685</wp:posOffset>
+                </wp:positionH>
+                <wp:positionV relativeFrom="paragraph">
+                  <wp:posOffset>5556250</wp:posOffset>
+                </wp:positionV>
+                <wp:extent cx="5398135" cy="635"/>
+                <wp:effectExtent l="0" t="0" r="0" b="0"/>
+                <wp:wrapTopAndBottom/>
+                <wp:docPr id="28" name="Text Box 28"/>
+                <wp:cNvGraphicFramePr/>
+                <a:graphic xmlns:a="http://schemas.openxmlformats.org/drawingml/2006/main">
+                  <a:graphicData uri="http://schemas.microsoft.com/office/word/2010/wordprocessingShape">
+                    <wps:wsp>
+                      <wps:cNvSpPr txBox="1"/>
+                      <wps:spPr>
+                        <a:xfrm>
+                          <a:off x="0" y="0"/>
+                          <a:ext cx="5398135" cy="635"/>
+                        </a:xfrm>
+                        <a:prstGeom prst="rect">
+                          <a:avLst/>
+                        </a:prstGeom>
+                        <a:solidFill>
+                          <a:prstClr val="white"/>
+                        </a:solidFill>
+                        <a:ln>
+                          <a:noFill/>
+                        </a:ln>
+                        <a:effectLst/>
+                      </wps:spPr>
+                      <wps:txbx>
+                        <w:txbxContent>
+                          <w:p>
+                            <w:pPr>
+                              <w:pStyle w:val="Caption"/>
+                              <w:jc w:val="center"/>
+                            </w:pPr>
+                            <w:r>
+                              <w:t xml:space="preserve">Ábra </w:t>
+                            </w:r>
+                            <w:r>
+                              <w:fldChar w:fldCharType="begin"/>
+                            </w:r>
+                            <w:r>
+                              <w:instrText xml:space="preserve"> SEQ Ábra \* ARABIC </w:instrText>
+                            </w:r>
+                            <w:r>
+                              <w:fldChar w:fldCharType="separate"/>
+                            </w:r>
+                            <w:r>
+                              <w:rPr>
+                                <w:noProof/>
+                              </w:rPr>
+                              <w:t>15</w:t>
+                            </w:r>
+                            <w:r>
+                              <w:fldChar w:fldCharType="end"/>
+                            </w:r>
+                            <w:r>
+                              <w:t xml:space="preserve"> – Különböző kitoltési tényezőjű PWM-jelek</w:t>
+                            </w:r>
+                          </w:p>
+                        </w:txbxContent>
+                      </wps:txbx>
+                      <wps:bodyPr rot="0" spcFirstLastPara="0" vertOverflow="overflow" horzOverflow="overflow" vert="horz" wrap="square" lIns="0" tIns="0" rIns="0" bIns="0" numCol="1" spcCol="0" rtlCol="0" fromWordArt="0" anchor="t" anchorCtr="0" forceAA="0" compatLnSpc="1">
+                        <a:prstTxWarp prst="textNoShape">
+                          <a:avLst/>
+                        </a:prstTxWarp>
+                        <a:spAutoFit/>
+                      </wps:bodyPr>
+                    </wps:wsp>
+                  </a:graphicData>
+                </a:graphic>
+              </wp:anchor>
+            </w:drawing>
+          </mc:Choice>
+          <mc:Fallback>
+            <w:pict>
+              <v:shape w14:anchorId="0DD5D8AD" id="Text Box 28" o:spid="_x0000_s1038" type="#_x0000_t202" style="position:absolute;left:0;text-align:left;margin-left:1.55pt;margin-top:437.5pt;width:425.05pt;height:.05pt;z-index:251699200;visibility:visible;mso-wrap-style:square;mso-wrap-distance-left:9pt;mso-wrap-distance-top:0;mso-wrap-distance-right:9pt;mso-wrap-distance-bottom:0;mso-position-horizontal:absolute;mso-position-horizontal-relative:text;mso-position-vertical:absolute;mso-position-vertical-relative:text;v-text-anchor:top" o:gfxdata="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" stroked="f">
+                <v:textbox style="mso-fit-shape-to-text:t" inset="0,0,0,0">
+                  <w:txbxContent>
+                    <w:p>
+                      <w:pPr>
+                        <w:pStyle w:val="Caption"/>
+                        <w:jc w:val="center"/>
+                      </w:pPr>
+                      <w:r>
+                        <w:t xml:space="preserve">Ábra </w:t>
+                      </w:r>
+                      <w:r>
+                        <w:fldChar w:fldCharType="begin"/>
+                      </w:r>
+                      <w:r>
+                        <w:instrText xml:space="preserve"> SEQ Ábra \* ARABIC </w:instrText>
+                      </w:r>
+                      <w:r>
+                        <w:fldChar w:fldCharType="separate"/>
+                      </w:r>
+                      <w:r>
+                        <w:rPr>
+                          <w:noProof/>
+                        </w:rPr>
+                        <w:t>15</w:t>
+                      </w:r>
+                      <w:r>
+                        <w:fldChar w:fldCharType="end"/>
+                      </w:r>
+                      <w:r>
+                        <w:t xml:space="preserve"> – Különböző kitoltési tényezőjű PWM-jelek</w:t>
+                      </w:r>
+                    </w:p>
+                  </w:txbxContent>
+                </v:textbox>
+                <w10:wrap type="topAndBottom"/>
+              </v:shape>
+            </w:pict>
+          </mc:Fallback>
+        </mc:AlternateContent>
+      </w:r>
+      <w:r>
+        <w:rPr>
+          <w:b w:val="0"/>
+          <w:noProof/>
+          <w:sz w:val="24"/>
+          <w:szCs w:val="24"/>
+          <w:lang w:val="en-US"/>
+        </w:rPr>
+        <w:drawing>
+          <wp:anchor distT="0" distB="0" distL="114300" distR="114300" simplePos="0" relativeHeight="251697152" behindDoc="0" locked="0" layoutInCell="1" allowOverlap="1" wp14:anchorId="388F2A79" wp14:editId="675D3362">
+            <wp:simplePos x="0" y="0"/>
+            <wp:positionH relativeFrom="column">
+              <wp:posOffset>19685</wp:posOffset>
+            </wp:positionH>
+            <wp:positionV relativeFrom="paragraph">
+              <wp:posOffset>1934210</wp:posOffset>
+            </wp:positionV>
+            <wp:extent cx="5398135" cy="3564890"/>
+            <wp:effectExtent l="19050" t="19050" r="12065" b="16510"/>
+            <wp:wrapTopAndBottom/>
+            <wp:docPr id="27" name="Picture 27"/>
+            <wp:cNvGraphicFramePr>
+              <a:graphicFrameLocks xmlns:a="http://schemas.openxmlformats.org/drawingml/2006/main"/>
+            </wp:cNvGraphicFramePr>
+            <a:graphic xmlns:a="http://schemas.openxmlformats.org/drawingml/2006/main">
+              <a:graphicData uri="http://schemas.openxmlformats.org/drawingml/2006/picture">
+                <pic:pic xmlns:pic="http://schemas.openxmlformats.org/drawingml/2006/picture">
+                  <pic:nvPicPr>
+                    <pic:cNvPr id="27" name="pwm.png"/>
+                    <pic:cNvPicPr/>
+                  </pic:nvPicPr>
+                  <pic:blipFill>
+                    <a:blip r:embed="rId22">
+                      <a:extLst>
+                        <a:ext uri="{28A0092B-C50C-407E-A947-70E740481C1C}">
+                          <a14:useLocalDpi xmlns:a14="http://schemas.microsoft.com/office/drawing/2010/main" val="0"/>
+                        </a:ext>
+                      </a:extLst>
+                    </a:blip>
+                    <a:stretch>
+                      <a:fillRect/>
+                    </a:stretch>
+                  </pic:blipFill>
+                  <pic:spPr>
+                    <a:xfrm>
+                      <a:off x="0" y="0"/>
+                      <a:ext cx="5398135" cy="3564890"/>
+                    </a:xfrm>
+                    <a:prstGeom prst="rect">
+                      <a:avLst/>
+                    </a:prstGeom>
+                    <a:ln>
+                      <a:solidFill>
+                        <a:schemeClr val="tx1"/>
+                      </a:solidFill>
+                    </a:ln>
+                  </pic:spPr>
+                </pic:pic>
+              </a:graphicData>
+            </a:graphic>
+            <wp14:sizeRelH relativeFrom="page">
+              <wp14:pctWidth>0</wp14:pctWidth>
+            </wp14:sizeRelH>
+            <wp14:sizeRelV relativeFrom="page">
+              <wp14:pctHeight>0</wp14:pctHeight>
+            </wp14:sizeRelV>
+          </wp:anchor>
+        </w:drawing>
+      </w:r>
+      <w:r>
+        <w:rPr>
+          <w:b w:val="0"/>
+          <w:sz w:val="24"/>
+          <w:szCs w:val="24"/>
+        </w:rPr>
+        <w:t>látjuk folytonosnak ha világít a LED szalag.</w:t>
+      </w:r>
+    </w:p>
+    <w:p>
+      <w:pPr>
+        <w:pStyle w:val="Heading2"/>
+        <w:rPr>
+          <w:sz w:val="28"/>
+        </w:rPr>
+      </w:pPr>
+      <w:r>
+        <w:rPr>
+          <w:b w:val="0"/>
+        </w:rPr>
+        <w:br w:type="textWrapping" w:clear="all"/>
+      </w:r>
+      <w:r>
+        <w:rPr>
+          <w:sz w:val="28"/>
+        </w:rPr>
+        <w:t>Egyéb felhasznált eszközök:</w:t>
+      </w:r>
+    </w:p>
+    <w:p>
+      <w:pPr>
+        <w:pStyle w:val="Title"/>
+        <w:numPr>
+          <w:ilvl w:val="0"/>
+          <w:numId w:val="11"/>
+        </w:numPr>
+        <w:spacing w:before="120" w:after="120" w:line="360" w:lineRule="auto"/>
+        <w:ind w:right="0"/>
+        <w:jc w:val="both"/>
+        <w:rPr>
+          <w:b w:val="0"/>
+          <w:sz w:val="24"/>
+          <w:szCs w:val="24"/>
+        </w:rPr>
+      </w:pPr>
+      <w:r>
+        <w:rPr>
+          <w:b w:val="0"/>
+          <w:sz w:val="24"/>
+          <w:szCs w:val="24"/>
+        </w:rPr>
+        <w:t>Műanyag doboz – 95 x 60 mm méretű, az áramkör tárolására</w:t>
+      </w:r>
+    </w:p>
+    <w:p>
+      <w:pPr>
+        <w:pStyle w:val="Title"/>
+        <w:numPr>
+          <w:ilvl w:val="0"/>
+          <w:numId w:val="11"/>
+        </w:numPr>
+        <w:spacing w:before="120" w:after="120" w:line="360" w:lineRule="auto"/>
+        <w:ind w:right="0"/>
+        <w:jc w:val="both"/>
+        <w:rPr>
+          <w:b w:val="0"/>
+          <w:sz w:val="24"/>
+          <w:szCs w:val="24"/>
+        </w:rPr>
+      </w:pPr>
+      <w:r>
+        <w:rPr>
+          <w:b w:val="0"/>
+          <w:sz w:val="24"/>
+          <w:szCs w:val="24"/>
+        </w:rPr>
+        <w:t>Próbapanel – a dobozhoz mérten méretre vágtam, erre forrasztottam az áramkört</w:t>
+      </w:r>
+    </w:p>
+    <w:p>
+      <w:pPr>
+        <w:pStyle w:val="Title"/>
+        <w:numPr>
+          <w:ilvl w:val="0"/>
+          <w:numId w:val="11"/>
+        </w:numPr>
+        <w:spacing w:before="120" w:after="120" w:line="360" w:lineRule="auto"/>
+        <w:ind w:right="0"/>
+        <w:jc w:val="both"/>
+        <w:rPr>
+          <w:b w:val="0"/>
+          <w:sz w:val="24"/>
+          <w:szCs w:val="24"/>
+        </w:rPr>
+      </w:pPr>
+      <w:r>
+        <w:rPr>
+          <w:b w:val="0"/>
+          <w:sz w:val="24"/>
+          <w:szCs w:val="24"/>
+        </w:rPr>
+        <w:t>IRL540N logikai MOSFET – a két LED szalag meghajtására használtam. Önmagában az ESP32 fejlesztőkit GPIO lábai nem képesek 12 voltos eszközöket meghajtani. A tranzisztor threshhold feszültszége 1.8-1.9 V, ami könnyen kapcsolható kit 3.3 V-os pinjeivel.</w:t>
+      </w:r>
+    </w:p>
+    <w:p>
+      <w:pPr>
+        <w:pStyle w:val="Title"/>
+        <w:numPr>
+          <w:ilvl w:val="0"/>
+          <w:numId w:val="11"/>
+        </w:numPr>
+        <w:spacing w:before="120" w:after="120" w:line="360" w:lineRule="auto"/>
+        <w:ind w:right="0"/>
+        <w:jc w:val="both"/>
+        <w:rPr>
+          <w:b w:val="0"/>
+          <w:sz w:val="24"/>
+          <w:szCs w:val="24"/>
+        </w:rPr>
+      </w:pPr>
+      <w:r>
+        <w:rPr>
+          <w:b w:val="0"/>
+          <w:sz w:val="24"/>
+          <w:szCs w:val="24"/>
+        </w:rPr>
+        <w:lastRenderedPageBreak/>
+        <w:t>Ellenállások – 100 Ω és 10 kΩ értékkel</w:t>
+      </w:r>
+    </w:p>
+    <w:p>
+      <w:pPr>
+        <w:pStyle w:val="Title"/>
+        <w:numPr>
+          <w:ilvl w:val="0"/>
+          <w:numId w:val="11"/>
+        </w:numPr>
+        <w:spacing w:before="120" w:after="120" w:line="360" w:lineRule="auto"/>
+        <w:ind w:right="0"/>
+        <w:jc w:val="both"/>
+        <w:rPr>
+          <w:b w:val="0"/>
+          <w:sz w:val="24"/>
+          <w:szCs w:val="24"/>
+        </w:rPr>
+      </w:pPr>
+      <w:r>
+        <w:rPr>
+          <w:b w:val="0"/>
+          <w:sz w:val="24"/>
+          <w:szCs w:val="24"/>
+        </w:rPr>
+        <w:t>2.54mm lábtávolságú aljzat: a fejlesztőkit és a mikrofonok könnyebb rögzítéséhez és esetleges cseréjéhez</w:t>
+      </w:r>
+    </w:p>
+    <w:p>
+      <w:pPr>
+        <w:pStyle w:val="Title"/>
+        <w:numPr>
+          <w:ilvl w:val="0"/>
+          <w:numId w:val="11"/>
+        </w:numPr>
+        <w:spacing w:before="120" w:after="120" w:line="360" w:lineRule="auto"/>
+        <w:ind w:right="0"/>
+        <w:jc w:val="both"/>
+        <w:rPr>
+          <w:b w:val="0"/>
+          <w:sz w:val="24"/>
+          <w:szCs w:val="24"/>
+        </w:rPr>
+      </w:pPr>
+      <w:r>
+        <w:rPr>
+          <w:b w:val="0"/>
+          <w:sz w:val="24"/>
+          <w:szCs w:val="24"/>
+        </w:rPr>
+        <w:t>DC-csatlakozó –</w:t>
+      </w:r>
+      <w:r>
+        <w:rPr>
+          <w:b w:val="0"/>
+          <w:sz w:val="24"/>
+          <w:szCs w:val="24"/>
+        </w:rPr>
+        <w:t xml:space="preserve"> egy tápegység, egy csatlakozó. Az egyszerűség kedveért barrel-jack-t használtam</w:t>
+      </w:r>
+    </w:p>
+    <w:p>
+      <w:pPr>
+        <w:pStyle w:val="Title"/>
+        <w:numPr>
+          <w:ilvl w:val="0"/>
+          <w:numId w:val="11"/>
+        </w:numPr>
+        <w:spacing w:before="120" w:after="120" w:line="360" w:lineRule="auto"/>
+        <w:ind w:right="0"/>
+        <w:jc w:val="both"/>
+        <w:rPr>
+          <w:b w:val="0"/>
+          <w:sz w:val="24"/>
+          <w:szCs w:val="24"/>
+        </w:rPr>
+      </w:pPr>
+      <w:r>
+        <w:rPr>
+          <w:b w:val="0"/>
+          <w:sz w:val="24"/>
+          <w:szCs w:val="24"/>
+        </w:rPr>
+        <w:t>Kétutas csavaros sorkapocs – ezzel kötöttem a LED szalagokat az áramkör kimeneteire</w:t>
+      </w:r>
+    </w:p>
+    <w:p>
+      <w:pPr>
+        <w:pStyle w:val="Title"/>
+        <w:spacing w:before="120" w:after="120" w:line="360" w:lineRule="auto"/>
+        <w:ind w:left="360" w:right="0"/>
+        <w:jc w:val="both"/>
+        <w:rPr>
+          <w:b w:val="0"/>
+          <w:sz w:val="24"/>
+          <w:szCs w:val="24"/>
+        </w:rPr>
+      </w:pPr>
+      <w:bookmarkStart w:id="0" w:name="_GoBack"/>
+      <w:bookmarkEnd w:id="0"/>
     </w:p>
     <w:sectPr>
       <w:pgSz w:w="11907" w:h="16839" w:code="9"/>
@@ -7782,7 +9159,7 @@
 </file>
 
 <file path=customXml/itemProps1.xml><?xml version="1.0" encoding="utf-8"?>
-<ds:datastoreItem xmlns:ds="http://schemas.openxmlformats.org/officeDocument/2006/customXml" ds:itemID="{365A7274-D7F4-423B-B38A-809955458537}">
+<ds:datastoreItem xmlns:ds="http://schemas.openxmlformats.org/officeDocument/2006/customXml" ds:itemID="{6FAE7522-F0CC-41AC-B346-16ED89817415}">
   <ds:schemaRefs>
     <ds:schemaRef ds:uri="http://schemas.openxmlformats.org/officeDocument/2006/bibliography"/>
   </ds:schemaRefs>

</xml_diff>

<commit_message>
add first part of the circuit details
</commit_message>
<xml_diff>
--- a/Fodor Teodor - Beltéri hangvezérelt megvilágítás megvalósítása ESP32 mikrovezérlővel.docx
+++ b/Fodor Teodor - Beltéri hangvezérelt megvilágítás megvalósítása ESP32 mikrovezérlővel.docx
@@ -4150,7 +4150,23 @@
           <w:sz w:val="24"/>
           <w:szCs w:val="24"/>
         </w:rPr>
-        <w:t>-pinen jelenik meg. Feladata az átviteli adat bitjeinek az ütemezése</w:t>
+        <w:t>-pinen</w:t>
+      </w:r>
+      <w:r>
+        <w:rPr>
+          <w:b w:val="0"/>
+          <w:sz w:val="24"/>
+          <w:szCs w:val="24"/>
+        </w:rPr>
+        <w:t xml:space="preserve"> (serial clock)</w:t>
+      </w:r>
+      <w:r>
+        <w:rPr>
+          <w:b w:val="0"/>
+          <w:sz w:val="24"/>
+          <w:szCs w:val="24"/>
+        </w:rPr>
+        <w:t xml:space="preserve"> jelenik meg. Feladata az átviteli adat bitjeinek az ütemezése</w:t>
       </w:r>
     </w:p>
     <w:p>
@@ -4192,7 +4208,23 @@
           <w:sz w:val="24"/>
           <w:szCs w:val="24"/>
         </w:rPr>
-        <w:t>-pinjének a jele. Feladata, hogy sztereó kimenet esetén kiválasztja, hogy a jobb vagy bal oldali csatornáról szeretnénk fogadni az adatot. Logikai alacsony szint esetén a bal-, míg logikai magas jelszint esetén a jobb csatornáról történik az adat olvasása.</w:t>
+        <w:t>-pinjének</w:t>
+      </w:r>
+      <w:r>
+        <w:rPr>
+          <w:b w:val="0"/>
+          <w:sz w:val="24"/>
+          <w:szCs w:val="24"/>
+        </w:rPr>
+        <w:t xml:space="preserve"> (word select)</w:t>
+      </w:r>
+      <w:r>
+        <w:rPr>
+          <w:b w:val="0"/>
+          <w:sz w:val="24"/>
+          <w:szCs w:val="24"/>
+        </w:rPr>
+        <w:t xml:space="preserve"> a jele. Feladata, hogy sztereó kimenet esetén kiválasztja, hogy a jobb vagy bal oldali csatornáról szeretnénk fogadni az adatot. Logikai alacsony szint esetén a bal-, míg logikai magas jelszint esetén a jobb csatornáról történik az adat olvasása.</w:t>
       </w:r>
       <w:r>
         <w:rPr>
@@ -4250,7 +4282,23 @@
           <w:sz w:val="24"/>
           <w:szCs w:val="24"/>
         </w:rPr>
-        <w:t>-pin.</w:t>
+        <w:t>-pin</w:t>
+      </w:r>
+      <w:r>
+        <w:rPr>
+          <w:b w:val="0"/>
+          <w:sz w:val="24"/>
+          <w:szCs w:val="24"/>
+        </w:rPr>
+        <w:t>(serial data)</w:t>
+      </w:r>
+      <w:r>
+        <w:rPr>
+          <w:b w:val="0"/>
+          <w:sz w:val="24"/>
+          <w:szCs w:val="24"/>
+        </w:rPr>
+        <w:t>.</w:t>
       </w:r>
     </w:p>
     <w:p>
@@ -4836,8 +4884,10 @@
       <w:r>
         <w:rPr>
           <w:b w:val="0"/>
-          <w:sz w:val="24"/>
-          <w:szCs w:val="24"/>
+          <w:noProof/>
+          <w:sz w:val="24"/>
+          <w:szCs w:val="24"/>
+          <w:lang w:val="en-US"/>
         </w:rPr>
         <w:drawing>
           <wp:anchor distT="0" distB="0" distL="114300" distR="114300" simplePos="0" relativeHeight="251684864" behindDoc="0" locked="0" layoutInCell="1" allowOverlap="1" wp14:anchorId="03BAD03B" wp14:editId="30D31058">
@@ -4903,8 +4953,10 @@
       <w:r>
         <w:rPr>
           <w:b w:val="0"/>
-          <w:sz w:val="24"/>
-          <w:szCs w:val="24"/>
+          <w:noProof/>
+          <w:sz w:val="24"/>
+          <w:szCs w:val="24"/>
+          <w:lang w:val="en-US"/>
         </w:rPr>
         <mc:AlternateContent>
           <mc:Choice Requires="wps">
@@ -5177,6 +5229,7 @@
       <w:r>
         <w:rPr>
           <w:noProof/>
+          <w:lang w:val="en-US"/>
         </w:rPr>
         <mc:AlternateContent>
           <mc:Choice Requires="wps">
@@ -5363,6 +5416,7 @@
       <w:r>
         <w:rPr>
           <w:noProof/>
+          <w:lang w:val="en-US"/>
         </w:rPr>
         <mc:AlternateContent>
           <mc:Choice Requires="wps">
@@ -5499,6 +5553,7 @@
       <w:r>
         <w:rPr>
           <w:noProof/>
+          <w:lang w:val="en-US"/>
         </w:rPr>
         <mc:AlternateContent>
           <mc:Choice Requires="wps">
@@ -5776,23 +5831,7 @@
           <w:sz w:val="24"/>
           <w:szCs w:val="24"/>
         </w:rPr>
-        <w:t xml:space="preserve">Kihagyhatatlan volt a felhasznált teljesítmény és áramerősség meghatározása is, hiszen a rendszerhez egy megfelelő méretű tápegységet is be kellett szereznem. </w:t>
-      </w:r>
-      <w:r>
-        <w:rPr>
-          <w:b w:val="0"/>
-          <w:sz w:val="24"/>
-          <w:szCs w:val="24"/>
-        </w:rPr>
-        <w:t xml:space="preserve">. </w:t>
-      </w:r>
-      <w:r>
-        <w:rPr>
-          <w:b w:val="0"/>
-          <w:sz w:val="24"/>
-          <w:szCs w:val="24"/>
-        </w:rPr>
-        <w:t>Mérések és kísérletezés alapján a két LED szalag egyenként 750 mA-t fogyasztott(maximális fényerősség esetén), illetve a mikrovezérlő elenyésző fogyasztását is belaszámoltam, aminek eredménye egy 3A áramerősségű 12 voltos tápegység lett</w:t>
+        <w:t>Kihagyhatatlan volt a felhasznált teljesítmény és áramerősség meghatározása is, hiszen a rendszerhez egy megfelelő méretű tápegységet is be kellett szereznem. . Mérések és kísérletezés alapján a két LED szalag egyenként 750 mA-t fogyasztott(maximális fényerősség esetén), illetve a mikrovezérlő elenyésző fogyasztását is belaszámoltam, aminek eredménye egy 3A áramerősségű 12 voltos tápegység lett</w:t>
       </w:r>
       <w:r>
         <w:rPr>
@@ -5885,15 +5924,7 @@
           <w:sz w:val="24"/>
           <w:szCs w:val="24"/>
         </w:rPr>
-        <w:t>Azok az idők, ahol a fényt csak arra használták, hogy egy teret megvilágítsanak, rég elm</w:t>
-      </w:r>
-      <w:r>
-        <w:rPr>
-          <w:b w:val="0"/>
-          <w:sz w:val="24"/>
-          <w:szCs w:val="24"/>
-        </w:rPr>
-        <w:t xml:space="preserve">últak. A modern otthonokban már elengedhetetlenek a dimmelhető, azaz fényerejüket szabályozható LED égők és szalagok. Elsősorban a költséghatékonyság érdekében hozták létre a technológiát, ezzel is csökkentve az áramfogyasztást. </w:t>
+        <w:t xml:space="preserve">Azok az idők, ahol a fényt csak arra használták, hogy egy teret megvilágítsanak, rég elmúltak. A modern otthonokban már elengedhetetlenek a dimmelhető, azaz fényerejüket szabályozható LED égők és szalagok. Elsősorban a költséghatékonyság érdekében hozták létre a technológiát, ezzel is csökkentve az áramfogyasztást. </w:t>
       </w:r>
     </w:p>
     <w:p>
@@ -6018,6 +6049,7 @@
       <w:r>
         <w:rPr>
           <w:noProof/>
+          <w:lang w:val="en-US"/>
         </w:rPr>
         <mc:AlternateContent>
           <mc:Choice Requires="wps">
@@ -6428,9 +6460,23 @@
     </w:p>
     <w:p>
       <w:pPr>
+        <w:pStyle w:val="Heading2"/>
+        <w:rPr>
+          <w:sz w:val="28"/>
+        </w:rPr>
+      </w:pPr>
+      <w:r>
+        <w:rPr>
+          <w:sz w:val="28"/>
+        </w:rPr>
+        <w:t>A felépített áramkör:</w:t>
+      </w:r>
+    </w:p>
+    <w:p>
+      <w:pPr>
         <w:pStyle w:val="Title"/>
         <w:spacing w:before="120" w:after="120" w:line="360" w:lineRule="auto"/>
-        <w:ind w:left="360" w:right="0"/>
+        <w:ind w:left="0" w:right="0"/>
         <w:jc w:val="both"/>
         <w:rPr>
           <w:b w:val="0"/>
@@ -6438,6 +6484,421 @@
           <w:szCs w:val="24"/>
         </w:rPr>
       </w:pPr>
+      <w:r>
+        <w:rPr>
+          <w:sz w:val="28"/>
+        </w:rPr>
+        <w:br w:type="textWrapping" w:clear="all"/>
+      </w:r>
+      <w:r>
+        <w:rPr>
+          <w:b w:val="0"/>
+          <w:sz w:val="24"/>
+          <w:szCs w:val="24"/>
+        </w:rPr>
+        <mc:AlternateContent>
+          <mc:Choice Requires="wps">
+            <w:drawing>
+              <wp:anchor distT="0" distB="0" distL="114300" distR="114300" simplePos="0" relativeHeight="251702272" behindDoc="0" locked="0" layoutInCell="1" allowOverlap="1" wp14:anchorId="586DEDA6" wp14:editId="0C42DDC9">
+                <wp:simplePos x="0" y="0"/>
+                <wp:positionH relativeFrom="column">
+                  <wp:posOffset>19685</wp:posOffset>
+                </wp:positionH>
+                <wp:positionV relativeFrom="paragraph">
+                  <wp:posOffset>4686935</wp:posOffset>
+                </wp:positionV>
+                <wp:extent cx="5400675" cy="635"/>
+                <wp:effectExtent l="0" t="0" r="0" b="0"/>
+                <wp:wrapTopAndBottom/>
+                <wp:docPr id="31" name="Text Box 31"/>
+                <wp:cNvGraphicFramePr/>
+                <a:graphic xmlns:a="http://schemas.openxmlformats.org/drawingml/2006/main">
+                  <a:graphicData uri="http://schemas.microsoft.com/office/word/2010/wordprocessingShape">
+                    <wps:wsp>
+                      <wps:cNvSpPr txBox="1"/>
+                      <wps:spPr>
+                        <a:xfrm>
+                          <a:off x="0" y="0"/>
+                          <a:ext cx="5400675" cy="635"/>
+                        </a:xfrm>
+                        <a:prstGeom prst="rect">
+                          <a:avLst/>
+                        </a:prstGeom>
+                        <a:solidFill>
+                          <a:prstClr val="white"/>
+                        </a:solidFill>
+                        <a:ln>
+                          <a:noFill/>
+                        </a:ln>
+                        <a:effectLst/>
+                      </wps:spPr>
+                      <wps:txbx>
+                        <w:txbxContent>
+                          <w:p>
+                            <w:pPr>
+                              <w:pStyle w:val="Caption"/>
+                              <w:jc w:val="center"/>
+                              <w:rPr>
+                                <w:b/>
+                                <w:bCs/>
+                                <w:noProof/>
+                                <w:color w:val="auto"/>
+                                <w:sz w:val="28"/>
+                                <w:szCs w:val="24"/>
+                              </w:rPr>
+                            </w:pPr>
+                            <w:r>
+                              <w:t xml:space="preserve">Ábra </w:t>
+                            </w:r>
+                            <w:r>
+                              <w:fldChar w:fldCharType="begin"/>
+                            </w:r>
+                            <w:r>
+                              <w:instrText xml:space="preserve"> SEQ Ábra \* ARABIC </w:instrText>
+                            </w:r>
+                            <w:r>
+                              <w:fldChar w:fldCharType="separate"/>
+                            </w:r>
+                            <w:r>
+                              <w:rPr>
+                                <w:noProof/>
+                              </w:rPr>
+                              <w:t>16</w:t>
+                            </w:r>
+                            <w:r>
+                              <w:fldChar w:fldCharType="end"/>
+                            </w:r>
+                          </w:p>
+                        </w:txbxContent>
+                      </wps:txbx>
+                      <wps:bodyPr rot="0" spcFirstLastPara="0" vertOverflow="overflow" horzOverflow="overflow" vert="horz" wrap="square" lIns="0" tIns="0" rIns="0" bIns="0" numCol="1" spcCol="0" rtlCol="0" fromWordArt="0" anchor="t" anchorCtr="0" forceAA="0" compatLnSpc="1">
+                        <a:prstTxWarp prst="textNoShape">
+                          <a:avLst/>
+                        </a:prstTxWarp>
+                        <a:spAutoFit/>
+                      </wps:bodyPr>
+                    </wps:wsp>
+                  </a:graphicData>
+                </a:graphic>
+              </wp:anchor>
+            </w:drawing>
+          </mc:Choice>
+          <mc:Fallback>
+            <w:pict>
+              <v:shape w14:anchorId="586DEDA6" id="Text Box 31" o:spid="_x0000_s1039" type="#_x0000_t202" style="position:absolute;left:0;text-align:left;margin-left:1.55pt;margin-top:369.05pt;width:425.25pt;height:.05pt;z-index:251702272;visibility:visible;mso-wrap-style:square;mso-wrap-distance-left:9pt;mso-wrap-distance-top:0;mso-wrap-distance-right:9pt;mso-wrap-distance-bottom:0;mso-position-horizontal:absolute;mso-position-horizontal-relative:text;mso-position-vertical:absolute;mso-position-vertical-relative:text;v-text-anchor:top" o:gfxdata="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" stroked="f">
+                <v:textbox style="mso-fit-shape-to-text:t" inset="0,0,0,0">
+                  <w:txbxContent>
+                    <w:p>
+                      <w:pPr>
+                        <w:pStyle w:val="Caption"/>
+                        <w:jc w:val="center"/>
+                        <w:rPr>
+                          <w:b/>
+                          <w:bCs/>
+                          <w:noProof/>
+                          <w:color w:val="auto"/>
+                          <w:sz w:val="28"/>
+                          <w:szCs w:val="24"/>
+                        </w:rPr>
+                      </w:pPr>
+                      <w:r>
+                        <w:t xml:space="preserve">Ábra </w:t>
+                      </w:r>
+                      <w:r>
+                        <w:fldChar w:fldCharType="begin"/>
+                      </w:r>
+                      <w:r>
+                        <w:instrText xml:space="preserve"> SEQ Ábra \* ARABIC </w:instrText>
+                      </w:r>
+                      <w:r>
+                        <w:fldChar w:fldCharType="separate"/>
+                      </w:r>
+                      <w:r>
+                        <w:rPr>
+                          <w:noProof/>
+                        </w:rPr>
+                        <w:t>16</w:t>
+                      </w:r>
+                      <w:r>
+                        <w:fldChar w:fldCharType="end"/>
+                      </w:r>
+                    </w:p>
+                  </w:txbxContent>
+                </v:textbox>
+                <w10:wrap type="topAndBottom"/>
+              </v:shape>
+            </w:pict>
+          </mc:Fallback>
+        </mc:AlternateContent>
+      </w:r>
+      <w:r>
+        <w:rPr>
+          <w:b w:val="0"/>
+          <w:sz w:val="24"/>
+          <w:szCs w:val="24"/>
+        </w:rPr>
+        <w:drawing>
+          <wp:anchor distT="0" distB="0" distL="114300" distR="114300" simplePos="0" relativeHeight="251700224" behindDoc="0" locked="0" layoutInCell="1" allowOverlap="1" wp14:anchorId="7C4331BF" wp14:editId="38D86266">
+            <wp:simplePos x="0" y="0"/>
+            <wp:positionH relativeFrom="column">
+              <wp:posOffset>19795</wp:posOffset>
+            </wp:positionH>
+            <wp:positionV relativeFrom="paragraph">
+              <wp:posOffset>18967</wp:posOffset>
+            </wp:positionV>
+            <wp:extent cx="5400675" cy="4611370"/>
+            <wp:effectExtent l="19050" t="19050" r="28575" b="17780"/>
+            <wp:wrapTopAndBottom/>
+            <wp:docPr id="30" name="Picture 30"/>
+            <wp:cNvGraphicFramePr>
+              <a:graphicFrameLocks xmlns:a="http://schemas.openxmlformats.org/drawingml/2006/main" noChangeAspect="1"/>
+            </wp:cNvGraphicFramePr>
+            <a:graphic xmlns:a="http://schemas.openxmlformats.org/drawingml/2006/main">
+              <a:graphicData uri="http://schemas.openxmlformats.org/drawingml/2006/picture">
+                <pic:pic xmlns:pic="http://schemas.openxmlformats.org/drawingml/2006/picture">
+                  <pic:nvPicPr>
+                    <pic:cNvPr id="30" name="circuit_2.png"/>
+                    <pic:cNvPicPr/>
+                  </pic:nvPicPr>
+                  <pic:blipFill>
+                    <a:blip r:embed="rId23">
+                      <a:extLst>
+                        <a:ext uri="{28A0092B-C50C-407E-A947-70E740481C1C}">
+                          <a14:useLocalDpi xmlns:a14="http://schemas.microsoft.com/office/drawing/2010/main" val="0"/>
+                        </a:ext>
+                      </a:extLst>
+                    </a:blip>
+                    <a:stretch>
+                      <a:fillRect/>
+                    </a:stretch>
+                  </pic:blipFill>
+                  <pic:spPr>
+                    <a:xfrm>
+                      <a:off x="0" y="0"/>
+                      <a:ext cx="5400675" cy="4611370"/>
+                    </a:xfrm>
+                    <a:prstGeom prst="rect">
+                      <a:avLst/>
+                    </a:prstGeom>
+                    <a:ln>
+                      <a:solidFill>
+                        <a:schemeClr val="tx1"/>
+                      </a:solidFill>
+                    </a:ln>
+                  </pic:spPr>
+                </pic:pic>
+              </a:graphicData>
+            </a:graphic>
+            <wp14:sizeRelH relativeFrom="page">
+              <wp14:pctWidth>0</wp14:pctWidth>
+            </wp14:sizeRelH>
+            <wp14:sizeRelV relativeFrom="page">
+              <wp14:pctHeight>0</wp14:pctHeight>
+            </wp14:sizeRelV>
+          </wp:anchor>
+        </w:drawing>
+      </w:r>
+      <w:r>
+        <w:rPr>
+          <w:b w:val="0"/>
+          <w:sz w:val="24"/>
+          <w:szCs w:val="24"/>
+        </w:rPr>
+        <w:t xml:space="preserve">A fenti ábra alaposan bemutatja az általam tervezett áramkört. A program, amelyet használtam a kapcsolási rajz elkészítéséhez a nyílt-forráskódú és ingyenesen letölthető KiCad. A könnyebb átláthatóság érdekében a vezetékek helyett címkéket használtam (pl. </w:t>
+      </w:r>
+      <w:r>
+        <w:rPr>
+          <w:b w:val="0"/>
+          <w:sz w:val="24"/>
+          <w:szCs w:val="24"/>
+        </w:rPr>
+        <w:lastRenderedPageBreak/>
+        <w:t>OUTPUT1, I2S_SDIN, stb.). Szeretném kiemelni, hogy az áramkör 3 dimenziós modelljét, amely a nyomtatott áramköri lapot tartalmazz, nem készítettem el, ezért is érdemesebb a rajzra egy funkcionális diagramra tekinteni, amely a forrasztás során segített létrehozni a megfelelő kapcsolásokat</w:t>
+      </w:r>
+      <w:r>
+        <w:rPr>
+          <w:b w:val="0"/>
+          <w:sz w:val="24"/>
+          <w:szCs w:val="24"/>
+        </w:rPr>
+        <w:t>(erre jó példa a LM2596 DC-DC átalakítónak csak a integrált áramköri komponense van feltüntetve az ábrán)</w:t>
+      </w:r>
+      <w:r>
+        <w:rPr>
+          <w:b w:val="0"/>
+          <w:sz w:val="24"/>
+          <w:szCs w:val="24"/>
+        </w:rPr>
+        <w:t>. A sokszor felhasznált részeket (+12v, GND) egységesítettem.</w:t>
+      </w:r>
+    </w:p>
+    <w:p>
+      <w:pPr>
+        <w:pStyle w:val="Title"/>
+        <w:spacing w:before="120" w:after="120" w:line="360" w:lineRule="auto"/>
+        <w:ind w:left="0" w:right="0"/>
+        <w:jc w:val="both"/>
+        <w:rPr>
+          <w:b w:val="0"/>
+          <w:sz w:val="24"/>
+          <w:szCs w:val="24"/>
+        </w:rPr>
+      </w:pPr>
+      <w:r>
+        <w:rPr>
+          <w:b w:val="0"/>
+          <w:sz w:val="24"/>
+          <w:szCs w:val="24"/>
+        </w:rPr>
+        <w:t>J</w:t>
+      </w:r>
+      <w:r>
+        <w:rPr>
+          <w:b w:val="0"/>
+          <w:sz w:val="24"/>
+          <w:szCs w:val="24"/>
+        </w:rPr>
+        <w:t>obb felső sarokban található az áramkör tápellátásért felelős részegység. A J1-es jelzésű BarrelJack-en keresztül tápláljuk meg 12 volttal a rendszert a 13-as ábrán található AC-DC tápegységgel. Ezt a 12 volt feszültséget használjuk fel a LED szalagok meghajtására illetve közvetett módon a fejlesztőkit áramellátására is: az LM2596 DC-DC átalakító a 12 voltot 3.3 voltra alakítja át, amely a fejlesztőkit 3V3 kivezetésére csatlakozik.</w:t>
+      </w:r>
+    </w:p>
+    <w:p>
+      <w:pPr>
+        <w:pStyle w:val="Title"/>
+        <w:spacing w:before="120" w:after="120" w:line="360" w:lineRule="auto"/>
+        <w:ind w:left="0" w:right="0"/>
+        <w:jc w:val="both"/>
+        <w:rPr>
+          <w:b w:val="0"/>
+          <w:sz w:val="24"/>
+          <w:szCs w:val="24"/>
+        </w:rPr>
+      </w:pPr>
+      <w:r>
+        <w:rPr>
+          <w:b w:val="0"/>
+          <w:sz w:val="24"/>
+          <w:szCs w:val="24"/>
+        </w:rPr>
+        <w:t>Az ábra bal</w:t>
+      </w:r>
+      <w:r>
+        <w:rPr>
+          <w:b w:val="0"/>
+          <w:sz w:val="24"/>
+          <w:szCs w:val="24"/>
+        </w:rPr>
+        <w:t xml:space="preserve"> </w:t>
+      </w:r>
+      <w:r>
+        <w:rPr>
+          <w:b w:val="0"/>
+          <w:sz w:val="24"/>
+          <w:szCs w:val="24"/>
+        </w:rPr>
+        <w:t>alsó sarkában</w:t>
+      </w:r>
+      <w:r>
+        <w:rPr>
+          <w:b w:val="0"/>
+          <w:sz w:val="24"/>
+          <w:szCs w:val="24"/>
+        </w:rPr>
+        <w:t xml:space="preserve"> látható a ESP32 S3 fejlesztőkit. </w:t>
+      </w:r>
+      <w:r>
+        <w:rPr>
+          <w:b w:val="0"/>
+          <w:sz w:val="24"/>
+          <w:szCs w:val="24"/>
+        </w:rPr>
+        <w:t xml:space="preserve">Az </w:t>
+      </w:r>
+      <w:r>
+        <w:rPr>
+          <w:b w:val="0"/>
+          <w:sz w:val="24"/>
+          <w:szCs w:val="24"/>
+        </w:rPr>
+        <w:t>„</w:t>
+      </w:r>
+      <w:r>
+        <w:rPr>
+          <w:b w:val="0"/>
+          <w:sz w:val="24"/>
+          <w:szCs w:val="24"/>
+        </w:rPr>
+        <w:t>I2S</w:t>
+      </w:r>
+      <w:r>
+        <w:rPr>
+          <w:b w:val="0"/>
+          <w:sz w:val="24"/>
+          <w:szCs w:val="24"/>
+        </w:rPr>
+        <w:t>”</w:t>
+      </w:r>
+      <w:r>
+        <w:rPr>
+          <w:b w:val="0"/>
+          <w:sz w:val="24"/>
+          <w:szCs w:val="24"/>
+        </w:rPr>
+        <w:t xml:space="preserve"> előtaggal rendelkező kivezetéseket szabadon választottam, ügyelve arra, hogy ne az eszköz működéséhez szükséges pineket (BOOT, GND, RST, stb.) használjam. Hasonló módon jártam el az OUTPUT1 és OUTPUT2 pinek esetén is, általános célú lábakat választottam, amelyek a későbbiekben a váltakozó kitöltési tényezőjű PWM-jeleket</w:t>
+      </w:r>
+      <w:r>
+        <w:rPr>
+          <w:b w:val="0"/>
+          <w:sz w:val="24"/>
+          <w:szCs w:val="24"/>
+        </w:rPr>
+        <w:t xml:space="preserve"> juttatják el a logikai MOSFET tranzisztorokra.</w:t>
+      </w:r>
+    </w:p>
+    <w:p>
+      <w:pPr>
+        <w:pStyle w:val="Title"/>
+        <w:spacing w:before="120" w:after="120" w:line="360" w:lineRule="auto"/>
+        <w:ind w:left="0" w:right="0"/>
+        <w:jc w:val="both"/>
+        <w:rPr>
+          <w:b w:val="0"/>
+          <w:sz w:val="24"/>
+          <w:szCs w:val="24"/>
+        </w:rPr>
+      </w:pPr>
+      <w:r>
+        <w:rPr>
+          <w:b w:val="0"/>
+          <w:sz w:val="24"/>
+          <w:szCs w:val="24"/>
+        </w:rPr>
+        <w:t xml:space="preserve">Az ábra bal felső sarkában található a két darab INMP441-es omnidirekcionális </w:t>
+      </w:r>
+      <w:r>
+        <w:rPr>
+          <w:b w:val="0"/>
+          <w:sz w:val="24"/>
+          <w:szCs w:val="24"/>
+        </w:rPr>
+        <w:t>mikrofonmodul. Ezeket is LM2596-os feszültségkonverter látja el tápfeszültséggel, adatlapi értékek alapján maximálisan 3.6V-al táplálhatóak. A korábban említett sztereó konfiguráció érdekében az egyik L/R kivezetését a rendszer földpontjára, míg a másikat 3.3 V feszültségre kötjük. A további három vezeték az I2S által szüséges jelek továbbítására szolgál, amelyek az I2S</w:t>
+      </w:r>
+      <w:r>
+        <w:rPr>
+          <w:b w:val="0"/>
+          <w:sz w:val="24"/>
+          <w:szCs w:val="24"/>
+          <w:lang w:val="en-US"/>
+        </w:rPr>
+        <w:t xml:space="preserve">_WS (word select), I2S_SD(serial data) </w:t>
+      </w:r>
+      <w:r>
+        <w:rPr>
+          <w:b w:val="0"/>
+          <w:sz w:val="24"/>
+          <w:szCs w:val="24"/>
+        </w:rPr>
+        <w:t>és I2S_SCK (serial clock).</w:t>
+      </w:r>
       <w:bookmarkStart w:id="0" w:name="_GoBack"/>
       <w:bookmarkEnd w:id="0"/>
     </w:p>
@@ -9159,7 +9620,7 @@
 </file>
 
 <file path=customXml/itemProps1.xml><?xml version="1.0" encoding="utf-8"?>
-<ds:datastoreItem xmlns:ds="http://schemas.openxmlformats.org/officeDocument/2006/customXml" ds:itemID="{6FAE7522-F0CC-41AC-B346-16ED89817415}">
+<ds:datastoreItem xmlns:ds="http://schemas.openxmlformats.org/officeDocument/2006/customXml" ds:itemID="{E314791F-0201-47AF-B5E6-FA36F1C37164}">
   <ds:schemaRefs>
     <ds:schemaRef ds:uri="http://schemas.openxmlformats.org/officeDocument/2006/bibliography"/>
   </ds:schemaRefs>

</xml_diff>

<commit_message>
add software environment description
</commit_message>
<xml_diff>
--- a/Fodor Teodor - Beltéri hangvezérelt megvilágítás megvalósítása ESP32 mikrovezérlővel.docx
+++ b/Fodor Teodor - Beltéri hangvezérelt megvilágítás megvalósítása ESP32 mikrovezérlővel.docx
@@ -576,7 +576,13 @@
         <w:jc w:val="both"/>
       </w:pPr>
       <w:r>
-        <w:t xml:space="preserve">ESP32 mikrovezérlővel számos IOT-projektet készíthetünk. A mikrovezérlő sokoldalúságának és könnyen proramozhatóságának köszönhetően a lehetőségek tárháza végtelen. Gyakori jelenség, hogy az épületek beltéri megvilágítását különböző </w:t>
+        <w:t xml:space="preserve">ESP32 mikrovezérlővel számos IOT-projektet </w:t>
+      </w:r>
+      <w:r>
+        <w:t>el</w:t>
+      </w:r>
+      <w:r>
+        <w:t xml:space="preserve">készíthetünk. A mikrovezérlő sokoldalúságának és könnyen proramozhatóságának köszönhetően a lehetőségek tárháza végtelen. Gyakori jelenség, hogy az épületek beltéri megvilágítását különböző </w:t>
       </w:r>
       <w:r>
         <w:t>elven működő érzékelővel vezérlik. A diplomamunkám célja, hogy a megszokott vezérléseket figyelmen kívül hagyva, egy sokkal kényelmesebb és képzeletet felülmúló, hangvezérelt megoldással álljak elő, amely lehetőleg gyors, könnyen felhasználható és alacsony hibaárányú. A dolgozat írása során természetesen törekszem megtalálni az arany középutat a felhasznált komponensek árában és minőségében, hiszen a legjobb ötlet sem valósítható meg a megfelelő céleszközök nélkül.</w:t>
@@ -5272,6 +5278,7 @@
                           <w:p>
                             <w:pPr>
                               <w:pStyle w:val="Caption"/>
+                              <w:jc w:val="center"/>
                               <w:rPr>
                                 <w:bCs/>
                                 <w:noProof/>
@@ -5323,6 +5330,7 @@
                     <w:p>
                       <w:pPr>
                         <w:pStyle w:val="Caption"/>
+                        <w:jc w:val="center"/>
                         <w:rPr>
                           <w:bCs/>
                           <w:noProof/>
@@ -5459,6 +5467,7 @@
                           <w:p>
                             <w:pPr>
                               <w:pStyle w:val="Caption"/>
+                              <w:jc w:val="center"/>
                               <w:rPr>
                                 <w:bCs/>
                                 <w:noProof/>
@@ -5513,6 +5522,7 @@
                     <w:p>
                       <w:pPr>
                         <w:pStyle w:val="Caption"/>
+                        <w:jc w:val="center"/>
                         <w:rPr>
                           <w:bCs/>
                           <w:noProof/>
@@ -5596,6 +5606,7 @@
                           <w:p>
                             <w:pPr>
                               <w:pStyle w:val="Caption"/>
+                              <w:jc w:val="center"/>
                               <w:rPr>
                                 <w:bCs/>
                                 <w:noProof/>
@@ -5650,6 +5661,7 @@
                     <w:p>
                       <w:pPr>
                         <w:pStyle w:val="Caption"/>
+                        <w:jc w:val="center"/>
                         <w:rPr>
                           <w:bCs/>
                           <w:noProof/>
@@ -6493,8 +6505,10 @@
       <w:r>
         <w:rPr>
           <w:b w:val="0"/>
-          <w:sz w:val="24"/>
-          <w:szCs w:val="24"/>
+          <w:noProof/>
+          <w:sz w:val="24"/>
+          <w:szCs w:val="24"/>
+          <w:lang w:val="en-US"/>
         </w:rPr>
         <mc:AlternateContent>
           <mc:Choice Requires="wps">
@@ -6634,8 +6648,10 @@
       <w:r>
         <w:rPr>
           <w:b w:val="0"/>
-          <w:sz w:val="24"/>
-          <w:szCs w:val="24"/>
+          <w:noProof/>
+          <w:sz w:val="24"/>
+          <w:szCs w:val="24"/>
+          <w:lang w:val="en-US"/>
         </w:rPr>
         <w:drawing>
           <wp:anchor distT="0" distB="0" distL="114300" distR="114300" simplePos="0" relativeHeight="251700224" behindDoc="0" locked="0" layoutInCell="1" allowOverlap="1" wp14:anchorId="7C4331BF" wp14:editId="38D86266">
@@ -6899,8 +6915,1956 @@
         </w:rPr>
         <w:t>és I2S_SCK (serial clock).</w:t>
       </w:r>
+    </w:p>
+    <w:p>
+      <w:pPr>
+        <w:pStyle w:val="Title"/>
+        <w:spacing w:before="120" w:after="120" w:line="360" w:lineRule="auto"/>
+        <w:ind w:left="0" w:right="0"/>
+        <w:jc w:val="both"/>
+        <w:rPr>
+          <w:b w:val="0"/>
+          <w:sz w:val="24"/>
+          <w:szCs w:val="24"/>
+        </w:rPr>
+      </w:pPr>
+      <w:r>
+        <w:rPr>
+          <w:b w:val="0"/>
+          <w:sz w:val="24"/>
+          <w:szCs w:val="24"/>
+        </w:rPr>
+        <w:t>Az áramkör utolsó részegysége a LED szalagok meghajtásáért felelős aláramkör a kapcsolási rajz jobb alsó sarkában. Az RG1 és RG2 ellenállások 100 Ω-sak, míg az RGND1 és RGND2 10kΩ-sak. Az RGND1 és RGND2 ellenállásoknak lehúzó ellenállásként funkcionálnak, így biztosítva azt, hogy a térvezérlésű tranzisztor gate-jén vagy logikai magas(3.3V) vagy logikai alacsony (0V)</w:t>
+      </w:r>
+      <w:r>
+        <w:rPr>
+          <w:b w:val="0"/>
+          <w:sz w:val="24"/>
+          <w:szCs w:val="24"/>
+        </w:rPr>
+        <w:t xml:space="preserve"> feszültség jelenik meg – a PWM jel bináris értékeinek és a kiválasztott tranisztor karakterisztikájának alapján kapcsolóüzemű a meghajtó áramkör</w:t>
+      </w:r>
+      <w:r>
+        <w:rPr>
+          <w:b w:val="0"/>
+          <w:sz w:val="24"/>
+          <w:szCs w:val="24"/>
+        </w:rPr>
+        <w:t xml:space="preserve"> Továbbá a mikrovezérlő pinjeinek a védelmére is </w:t>
+      </w:r>
+      <w:r>
+        <w:rPr>
+          <w:b w:val="0"/>
+          <w:sz w:val="24"/>
+          <w:szCs w:val="24"/>
+        </w:rPr>
+        <w:lastRenderedPageBreak/>
+        <w:t>szolgál, hiszen sohasem lehetünk biztosak benne, hogy a program inicializációs szakaszát megelőzően milyen állapotban lesznek.</w:t>
+      </w:r>
+      <w:r>
+        <w:rPr>
+          <w:b w:val="0"/>
+          <w:sz w:val="24"/>
+          <w:szCs w:val="24"/>
+        </w:rPr>
+        <w:t xml:space="preserve"> Az RG1 és RG2 ellenállás megléte nem kötelező, hiszen a logikai térvezérlésű tranzisztorokat elméleti szinten kizárólag feszültséggel vezéreljük, azonban tudjuk, hogy a gyakorlatban némi áram is megjelenik a mosfet gatején – a két ellenállások ezeknek a töltéseknek az elszivárogtatásáér</w:t>
+      </w:r>
+      <w:r>
+        <w:rPr>
+          <w:b w:val="0"/>
+          <w:sz w:val="24"/>
+          <w:szCs w:val="24"/>
+        </w:rPr>
+        <w:t>t</w:t>
+      </w:r>
+      <w:r>
+        <w:rPr>
+          <w:b w:val="0"/>
+          <w:sz w:val="24"/>
+          <w:szCs w:val="24"/>
+        </w:rPr>
+        <w:t xml:space="preserve"> felelős. Noha a egy feszültségosztó áramkört kapunk, az RG1 és RG2 ellenállásértékei elenyészőek a 10kΩ-hoz kép</w:t>
+      </w:r>
+      <w:r>
+        <w:rPr>
+          <w:b w:val="0"/>
+          <w:sz w:val="24"/>
+          <w:szCs w:val="24"/>
+        </w:rPr>
+        <w:t xml:space="preserve">est, ezért a jelenlétük nem fogja zavarni a működést: </w:t>
+      </w:r>
+    </w:p>
+    <w:p>
+      <w:pPr>
+        <w:pStyle w:val="Title"/>
+        <w:spacing w:before="120" w:after="120" w:line="360" w:lineRule="auto"/>
+        <w:ind w:left="0" w:right="0"/>
+        <w:jc w:val="both"/>
+        <w:rPr>
+          <w:rFonts w:ascii="Cambria Math" w:hAnsi="Cambria Math"/>
+          <w:sz w:val="24"/>
+          <w:szCs w:val="24"/>
+          <w:oMath/>
+        </w:rPr>
+      </w:pPr>
+      <m:oMathPara>
+        <m:oMath>
+          <m:r>
+            <m:rPr>
+              <m:sty m:val="bi"/>
+            </m:rPr>
+            <w:rPr>
+              <w:rFonts w:ascii="Cambria Math" w:hAnsi="Cambria Math"/>
+              <w:sz w:val="24"/>
+              <w:szCs w:val="24"/>
+            </w:rPr>
+            <m:t>R</m:t>
+          </m:r>
+          <m:r>
+            <m:rPr>
+              <m:sty m:val="bi"/>
+            </m:rPr>
+            <w:rPr>
+              <w:rFonts w:ascii="Cambria Math" w:hAnsi="Cambria Math"/>
+              <w:sz w:val="24"/>
+              <w:szCs w:val="24"/>
+            </w:rPr>
+            <m:t>1 = 100 Ω</m:t>
+          </m:r>
+        </m:oMath>
+      </m:oMathPara>
+    </w:p>
+    <w:p>
+      <w:pPr>
+        <w:pStyle w:val="Title"/>
+        <w:spacing w:before="120" w:after="120" w:line="360" w:lineRule="auto"/>
+        <w:ind w:left="0" w:right="0"/>
+        <w:jc w:val="both"/>
+        <w:rPr>
+          <w:rFonts w:ascii="Cambria Math" w:hAnsi="Cambria Math"/>
+          <w:sz w:val="24"/>
+          <w:szCs w:val="24"/>
+          <w:oMath/>
+        </w:rPr>
+      </w:pPr>
+      <m:oMathPara>
+        <m:oMath>
+          <m:r>
+            <m:rPr>
+              <m:sty m:val="bi"/>
+            </m:rPr>
+            <w:rPr>
+              <w:rFonts w:ascii="Cambria Math" w:hAnsi="Cambria Math"/>
+              <w:sz w:val="24"/>
+              <w:szCs w:val="24"/>
+            </w:rPr>
+            <m:t>R</m:t>
+          </m:r>
+          <m:r>
+            <m:rPr>
+              <m:sty m:val="bi"/>
+            </m:rPr>
+            <w:rPr>
+              <w:rFonts w:ascii="Cambria Math" w:hAnsi="Cambria Math"/>
+              <w:sz w:val="24"/>
+              <w:szCs w:val="24"/>
+            </w:rPr>
+            <m:t>2 = 10000 Ω</m:t>
+          </m:r>
+        </m:oMath>
+      </m:oMathPara>
+    </w:p>
+    <w:p>
+      <w:pPr>
+        <w:pStyle w:val="Title"/>
+        <w:spacing w:before="120" w:after="120" w:line="360" w:lineRule="auto"/>
+        <w:ind w:left="0" w:right="0"/>
+        <w:jc w:val="both"/>
+        <w:rPr>
+          <w:b w:val="0"/>
+          <w:sz w:val="24"/>
+          <w:szCs w:val="24"/>
+        </w:rPr>
+      </w:pPr>
+      <m:oMathPara>
+        <m:oMath>
+          <m:r>
+            <m:rPr>
+              <m:sty m:val="bi"/>
+            </m:rPr>
+            <w:rPr>
+              <w:rFonts w:ascii="Cambria Math" w:hAnsi="Cambria Math"/>
+              <w:sz w:val="24"/>
+              <w:szCs w:val="24"/>
+            </w:rPr>
+            <m:t xml:space="preserve">V = </m:t>
+          </m:r>
+          <m:sSub>
+            <m:sSubPr>
+              <m:ctrlPr>
+                <w:rPr>
+                  <w:rFonts w:ascii="Cambria Math" w:hAnsi="Cambria Math"/>
+                  <w:b w:val="0"/>
+                  <w:i/>
+                  <w:sz w:val="24"/>
+                  <w:szCs w:val="24"/>
+                  <w:lang w:val="en-US"/>
+                </w:rPr>
+              </m:ctrlPr>
+            </m:sSubPr>
+            <m:e>
+              <m:r>
+                <m:rPr>
+                  <m:sty m:val="bi"/>
+                </m:rPr>
+                <w:rPr>
+                  <w:rFonts w:ascii="Cambria Math" w:hAnsi="Cambria Math"/>
+                  <w:sz w:val="24"/>
+                  <w:szCs w:val="24"/>
+                </w:rPr>
+                <m:t>V</m:t>
+              </m:r>
+              <m:ctrlPr>
+                <w:rPr>
+                  <w:rFonts w:ascii="Cambria Math" w:hAnsi="Cambria Math"/>
+                  <w:b w:val="0"/>
+                  <w:i/>
+                  <w:sz w:val="24"/>
+                  <w:szCs w:val="24"/>
+                </w:rPr>
+              </m:ctrlPr>
+            </m:e>
+            <m:sub>
+              <m:r>
+                <m:rPr>
+                  <m:sty m:val="bi"/>
+                </m:rPr>
+                <w:rPr>
+                  <w:rFonts w:ascii="Cambria Math" w:hAnsi="Cambria Math"/>
+                  <w:sz w:val="24"/>
+                  <w:szCs w:val="24"/>
+                  <w:lang w:val="en-US"/>
+                </w:rPr>
+                <m:t>out</m:t>
+              </m:r>
+            </m:sub>
+          </m:sSub>
+          <m:r>
+            <m:rPr>
+              <m:sty m:val="bi"/>
+            </m:rPr>
+            <w:rPr>
+              <w:rFonts w:ascii="Cambria Math" w:hAnsi="Cambria Math"/>
+              <w:sz w:val="24"/>
+              <w:szCs w:val="24"/>
+            </w:rPr>
+            <m:t xml:space="preserve"> * </m:t>
+          </m:r>
+          <m:d>
+            <m:dPr>
+              <m:ctrlPr>
+                <w:rPr>
+                  <w:rFonts w:ascii="Cambria Math" w:hAnsi="Cambria Math"/>
+                  <w:b w:val="0"/>
+                  <w:i/>
+                  <w:sz w:val="24"/>
+                  <w:szCs w:val="24"/>
+                </w:rPr>
+              </m:ctrlPr>
+            </m:dPr>
+            <m:e>
+              <m:f>
+                <m:fPr>
+                  <m:ctrlPr>
+                    <w:rPr>
+                      <w:rFonts w:ascii="Cambria Math" w:hAnsi="Cambria Math"/>
+                      <w:b w:val="0"/>
+                      <w:i/>
+                      <w:sz w:val="24"/>
+                      <w:szCs w:val="24"/>
+                    </w:rPr>
+                  </m:ctrlPr>
+                </m:fPr>
+                <m:num>
+                  <m:r>
+                    <m:rPr>
+                      <m:sty m:val="bi"/>
+                    </m:rPr>
+                    <w:rPr>
+                      <w:rFonts w:ascii="Cambria Math" w:hAnsi="Cambria Math"/>
+                      <w:sz w:val="24"/>
+                      <w:szCs w:val="24"/>
+                    </w:rPr>
+                    <m:t>R</m:t>
+                  </m:r>
+                  <m:r>
+                    <m:rPr>
+                      <m:sty m:val="bi"/>
+                    </m:rPr>
+                    <w:rPr>
+                      <w:rFonts w:ascii="Cambria Math" w:hAnsi="Cambria Math"/>
+                      <w:sz w:val="24"/>
+                      <w:szCs w:val="24"/>
+                    </w:rPr>
+                    <m:t>2</m:t>
+                  </m:r>
+                </m:num>
+                <m:den>
+                  <m:d>
+                    <m:dPr>
+                      <m:ctrlPr>
+                        <w:rPr>
+                          <w:rFonts w:ascii="Cambria Math" w:hAnsi="Cambria Math"/>
+                          <w:b w:val="0"/>
+                          <w:i/>
+                          <w:sz w:val="24"/>
+                          <w:szCs w:val="24"/>
+                        </w:rPr>
+                      </m:ctrlPr>
+                    </m:dPr>
+                    <m:e>
+                      <m:r>
+                        <m:rPr>
+                          <m:sty m:val="bi"/>
+                        </m:rPr>
+                        <w:rPr>
+                          <w:rFonts w:ascii="Cambria Math" w:hAnsi="Cambria Math"/>
+                          <w:sz w:val="24"/>
+                          <w:szCs w:val="24"/>
+                        </w:rPr>
+                        <m:t>R</m:t>
+                      </m:r>
+                      <m:r>
+                        <m:rPr>
+                          <m:sty m:val="bi"/>
+                        </m:rPr>
+                        <w:rPr>
+                          <w:rFonts w:ascii="Cambria Math" w:hAnsi="Cambria Math"/>
+                          <w:sz w:val="24"/>
+                          <w:szCs w:val="24"/>
+                        </w:rPr>
+                        <m:t>1 + R</m:t>
+                      </m:r>
+                      <m:r>
+                        <m:rPr>
+                          <m:sty m:val="bi"/>
+                        </m:rPr>
+                        <w:rPr>
+                          <w:rFonts w:ascii="Cambria Math" w:hAnsi="Cambria Math"/>
+                          <w:sz w:val="24"/>
+                          <w:szCs w:val="24"/>
+                        </w:rPr>
+                        <m:t>2</m:t>
+                      </m:r>
+                    </m:e>
+                  </m:d>
+                </m:den>
+              </m:f>
+            </m:e>
+          </m:d>
+          <m:r>
+            <m:rPr>
+              <m:sty m:val="bi"/>
+            </m:rPr>
+            <w:rPr>
+              <w:rFonts w:ascii="Cambria Math" w:hAnsi="Cambria Math"/>
+              <w:sz w:val="24"/>
+              <w:szCs w:val="24"/>
+            </w:rPr>
+            <m:t>= 3.3</m:t>
+          </m:r>
+          <m:r>
+            <m:rPr>
+              <m:sty m:val="bi"/>
+            </m:rPr>
+            <w:rPr>
+              <w:rFonts w:ascii="Cambria Math" w:hAnsi="Cambria Math"/>
+              <w:sz w:val="24"/>
+              <w:szCs w:val="24"/>
+            </w:rPr>
+            <m:t>V*</m:t>
+          </m:r>
+          <m:d>
+            <m:dPr>
+              <m:ctrlPr>
+                <w:rPr>
+                  <w:rFonts w:ascii="Cambria Math" w:hAnsi="Cambria Math"/>
+                  <w:b w:val="0"/>
+                  <w:i/>
+                  <w:sz w:val="24"/>
+                  <w:szCs w:val="24"/>
+                </w:rPr>
+              </m:ctrlPr>
+            </m:dPr>
+            <m:e>
+              <m:r>
+                <m:rPr>
+                  <m:sty m:val="bi"/>
+                </m:rPr>
+                <w:rPr>
+                  <w:rFonts w:ascii="Cambria Math" w:hAnsi="Cambria Math"/>
+                  <w:sz w:val="24"/>
+                  <w:szCs w:val="24"/>
+                </w:rPr>
+                <m:t xml:space="preserve"> </m:t>
+              </m:r>
+              <m:f>
+                <m:fPr>
+                  <m:ctrlPr>
+                    <w:rPr>
+                      <w:rFonts w:ascii="Cambria Math" w:hAnsi="Cambria Math"/>
+                      <w:b w:val="0"/>
+                      <w:i/>
+                      <w:sz w:val="24"/>
+                      <w:szCs w:val="24"/>
+                    </w:rPr>
+                  </m:ctrlPr>
+                </m:fPr>
+                <m:num>
+                  <m:r>
+                    <m:rPr>
+                      <m:sty m:val="bi"/>
+                    </m:rPr>
+                    <w:rPr>
+                      <w:rFonts w:ascii="Cambria Math" w:hAnsi="Cambria Math"/>
+                      <w:sz w:val="24"/>
+                      <w:szCs w:val="24"/>
+                    </w:rPr>
+                    <m:t>10000</m:t>
+                  </m:r>
+                  <m:r>
+                    <m:rPr>
+                      <m:sty m:val="bi"/>
+                    </m:rPr>
+                    <w:rPr>
+                      <w:rFonts w:ascii="Cambria Math" w:hAnsi="Cambria Math"/>
+                      <w:sz w:val="24"/>
+                      <w:szCs w:val="24"/>
+                    </w:rPr>
+                    <m:t>Ω</m:t>
+                  </m:r>
+                </m:num>
+                <m:den>
+                  <m:r>
+                    <m:rPr>
+                      <m:sty m:val="bi"/>
+                    </m:rPr>
+                    <w:rPr>
+                      <w:rFonts w:ascii="Cambria Math" w:hAnsi="Cambria Math"/>
+                      <w:sz w:val="24"/>
+                      <w:szCs w:val="24"/>
+                    </w:rPr>
+                    <m:t>10100 Ω</m:t>
+                  </m:r>
+                </m:den>
+              </m:f>
+            </m:e>
+          </m:d>
+          <m:r>
+            <m:rPr>
+              <m:sty m:val="bi"/>
+            </m:rPr>
+            <w:rPr>
+              <w:rFonts w:ascii="Cambria Math" w:hAnsi="Cambria Math"/>
+              <w:sz w:val="24"/>
+              <w:szCs w:val="24"/>
+            </w:rPr>
+            <m:t>=3.267 V</m:t>
+          </m:r>
+        </m:oMath>
+      </m:oMathPara>
+    </w:p>
+    <w:p>
+      <w:pPr>
+        <w:pStyle w:val="Title"/>
+        <w:spacing w:before="120" w:after="120" w:line="360" w:lineRule="auto"/>
+        <w:ind w:left="0" w:right="0"/>
+        <w:jc w:val="both"/>
+        <w:rPr>
+          <w:b w:val="0"/>
+          <w:sz w:val="24"/>
+          <w:szCs w:val="24"/>
+        </w:rPr>
+      </w:pPr>
+      <w:r>
+        <w:rPr>
+          <w:b w:val="0"/>
+          <w:sz w:val="24"/>
+          <w:szCs w:val="24"/>
+        </w:rPr>
+        <w:br w:type="textWrapping" w:clear="all"/>
+        <w:t>A kapott „V” feszültség érték messze meghaladja az IRL540 fet threshold feszültéségét</w:t>
+      </w:r>
+      <w:r>
+        <w:rPr>
+          <w:b w:val="0"/>
+          <w:sz w:val="24"/>
+          <w:szCs w:val="24"/>
+        </w:rPr>
+        <w:t>(~ 1.8-1.9 V)</w:t>
+      </w:r>
+      <w:r>
+        <w:rPr>
+          <w:b w:val="0"/>
+          <w:sz w:val="24"/>
+          <w:szCs w:val="24"/>
+        </w:rPr>
+        <w:t xml:space="preserve">. A tranzisztor drain kivezetése a </w:t>
+      </w:r>
+      <w:r>
+        <w:rPr>
+          <w:b w:val="0"/>
+          <w:sz w:val="24"/>
+          <w:szCs w:val="24"/>
+        </w:rPr>
+        <w:t>csavaros sorkapocs egyik lábára csatlakozik, természetesen arra, amelyre a LED szalag negatív polarítású vezetékét kötöttem, míg másikra</w:t>
+      </w:r>
+      <w:r>
+        <w:rPr>
+          <w:b w:val="0"/>
+          <w:sz w:val="24"/>
+          <w:szCs w:val="24"/>
+        </w:rPr>
+        <w:t>, amelyen a 12V-os tápfeszülts</w:t>
+      </w:r>
+      <w:r>
+        <w:rPr>
+          <w:b w:val="0"/>
+          <w:sz w:val="24"/>
+          <w:szCs w:val="24"/>
+        </w:rPr>
+        <w:t>g van, a szalag pozitív vezetéke került bekötésre. A tranzisztor N-csatornás, így a PWM-jel a szalag földpontját „szaggatja” nagyfrekvencián (dimmeli), a váltakozó kitöltési tényező pedig a jel effektív értékét, azaz a fényerőt szabályozza.</w:t>
+      </w:r>
+    </w:p>
+    <w:p>
+      <w:pPr>
+        <w:pStyle w:val="Heading1"/>
+      </w:pPr>
+      <w:r>
+        <w:t>Szoftver</w:t>
+      </w:r>
+      <w:r>
+        <w:t>környezet bemutatása:</w:t>
+      </w:r>
+    </w:p>
+    <w:p>
+      <w:pPr>
+        <w:pStyle w:val="Heading2"/>
+        <w:rPr>
+          <w:sz w:val="28"/>
+        </w:rPr>
+      </w:pPr>
+      <w:r>
+        <w:rPr>
+          <w:sz w:val="28"/>
+        </w:rPr>
+        <w:t>Espressif IoT Development Framework:</w:t>
+      </w:r>
+    </w:p>
+    <w:p>
+      <w:pPr>
+        <w:pStyle w:val="Title"/>
+        <w:spacing w:before="120" w:after="120" w:line="360" w:lineRule="auto"/>
+        <w:ind w:left="0" w:right="0"/>
+        <w:jc w:val="both"/>
+        <w:rPr>
+          <w:b w:val="0"/>
+          <w:sz w:val="24"/>
+          <w:szCs w:val="24"/>
+        </w:rPr>
+      </w:pPr>
+      <w:r>
+        <w:rPr>
+          <w:b w:val="0"/>
+          <w:sz w:val="24"/>
+          <w:szCs w:val="24"/>
+        </w:rPr>
+        <w:t xml:space="preserve">Az ESP-IDF a kínai Espressif cég által fejlesztett keretrendszer, amelyet </w:t>
+      </w:r>
+      <w:r>
+        <w:rPr>
+          <w:b w:val="0"/>
+          <w:sz w:val="24"/>
+          <w:szCs w:val="24"/>
+        </w:rPr>
+        <w:t>az ESP8266- és ESP32 sorozatú mikrovezérlők programozására használunk. Az szoftvercsomag rengeteg API-t kínál, amellyel  kényelmesen programozható a mikrovezérlő minden egyes perifériája és felkínált szolgáltatása C és C++ programozási nyelveken egyaránt. Fontos kiemelni, hogy mag</w:t>
+      </w:r>
+      <w:r>
+        <w:rPr>
+          <w:b w:val="0"/>
+          <w:sz w:val="24"/>
+          <w:szCs w:val="24"/>
+        </w:rPr>
+        <w:t>a a keretrendszer és annak szoftverkompon</w:t>
+      </w:r>
+      <w:r>
+        <w:rPr>
+          <w:b w:val="0"/>
+          <w:sz w:val="24"/>
+          <w:szCs w:val="24"/>
+        </w:rPr>
+        <w:t xml:space="preserve">ensei </w:t>
+      </w:r>
+      <w:r>
+        <w:rPr>
+          <w:b w:val="0"/>
+          <w:sz w:val="24"/>
+          <w:szCs w:val="24"/>
+        </w:rPr>
+        <w:t xml:space="preserve">a FreeRTOS valós-idejű alapjaira vannak lefektetve, kivétel nélkül mindegy egyes Espressif-es csipet támogat. </w:t>
+      </w:r>
+    </w:p>
+    <w:p>
+      <w:pPr>
+        <w:pStyle w:val="Title"/>
+        <w:spacing w:before="120" w:after="120" w:line="360" w:lineRule="auto"/>
+        <w:ind w:left="0" w:right="0"/>
+        <w:jc w:val="both"/>
+        <w:rPr>
+          <w:b w:val="0"/>
+          <w:sz w:val="24"/>
+          <w:szCs w:val="24"/>
+        </w:rPr>
+      </w:pPr>
+      <w:r>
+        <w:rPr>
+          <w:b w:val="0"/>
+          <w:sz w:val="24"/>
+          <w:szCs w:val="24"/>
+        </w:rPr>
+        <w:t>A keretrendszer, hogy nagy előnye, hogy teljese nyíl</w:t>
+      </w:r>
+      <w:r>
+        <w:rPr>
+          <w:b w:val="0"/>
+          <w:sz w:val="24"/>
+          <w:szCs w:val="24"/>
+        </w:rPr>
+        <w:t>t-forráskodú, teljesen szabadon</w:t>
+      </w:r>
+      <w:r>
+        <w:rPr>
+          <w:b w:val="0"/>
+          <w:sz w:val="24"/>
+          <w:szCs w:val="24"/>
+        </w:rPr>
+        <w:t xml:space="preserve"> megtekinthetőek a forrásfájlok a h</w:t>
+      </w:r>
+      <w:r>
+        <w:rPr>
+          <w:b w:val="0"/>
+          <w:sz w:val="24"/>
+          <w:szCs w:val="24"/>
+        </w:rPr>
+        <w:t xml:space="preserve">ivatalos GitHub repository-ban, emellett jól </w:t>
+      </w:r>
+      <w:r>
+        <w:rPr>
+          <w:b w:val="0"/>
+          <w:sz w:val="24"/>
+          <w:szCs w:val="24"/>
+        </w:rPr>
+        <w:lastRenderedPageBreak/>
+        <w:t xml:space="preserve">dokumentált, minden apró részletre kitér és, ami a legfontosabb, hogy az egyes könyvtárakhoz példaprogramokat is </w:t>
+      </w:r>
+      <w:r>
+        <w:rPr>
+          <w:b w:val="0"/>
+          <w:sz w:val="24"/>
+          <w:szCs w:val="24"/>
+        </w:rPr>
+        <w:t>bemutat</w:t>
+      </w:r>
+      <w:r>
+        <w:rPr>
+          <w:b w:val="0"/>
+          <w:sz w:val="24"/>
+          <w:szCs w:val="24"/>
+        </w:rPr>
+        <w:t>, amelyek a dokumentáció olvasásával kombinálva megkönnyítik és felgyorsítják a fejlesztést.</w:t>
+      </w:r>
+    </w:p>
+    <w:p>
+      <w:pPr>
+        <w:pStyle w:val="Heading2"/>
+        <w:rPr>
+          <w:sz w:val="28"/>
+        </w:rPr>
+      </w:pPr>
+      <w:r>
+        <w:rPr>
+          <w:sz w:val="28"/>
+        </w:rPr>
+        <w:t>Build System</w:t>
+      </w:r>
+      <w:r>
+        <w:rPr>
+          <w:sz w:val="28"/>
+        </w:rPr>
+        <w:t>:</w:t>
+      </w:r>
+    </w:p>
+    <w:p>
+      <w:pPr>
+        <w:pStyle w:val="Title"/>
+        <w:spacing w:before="120" w:after="120" w:line="360" w:lineRule="auto"/>
+        <w:ind w:left="0" w:right="0"/>
+        <w:jc w:val="both"/>
+        <w:rPr>
+          <w:b w:val="0"/>
+          <w:sz w:val="24"/>
+          <w:szCs w:val="24"/>
+        </w:rPr>
+      </w:pPr>
+      <w:r>
+        <w:rPr>
+          <w:b w:val="0"/>
+          <w:sz w:val="24"/>
+          <w:szCs w:val="24"/>
+        </w:rPr>
+        <w:t xml:space="preserve"> Az IDF </w:t>
+      </w:r>
+      <w:r>
+        <w:rPr>
+          <w:b w:val="0"/>
+          <w:sz w:val="24"/>
+          <w:szCs w:val="24"/>
+        </w:rPr>
+        <w:t xml:space="preserve">projekt </w:t>
+      </w:r>
+      <w:r>
+        <w:rPr>
+          <w:b w:val="0"/>
+          <w:sz w:val="24"/>
+          <w:szCs w:val="24"/>
+        </w:rPr>
+        <w:t>struktúrája a már korábban említett komponensekre (components) épül</w:t>
+      </w:r>
+      <w:r>
+        <w:rPr>
+          <w:b w:val="0"/>
+          <w:sz w:val="24"/>
+          <w:szCs w:val="24"/>
+          <w:lang w:val="en-US"/>
+        </w:rPr>
+        <w:t>: például a Wifi-</w:t>
+      </w:r>
+      <w:r>
+        <w:rPr>
+          <w:b w:val="0"/>
+          <w:sz w:val="24"/>
+          <w:szCs w:val="24"/>
+        </w:rPr>
+        <w:t>vagy Bluetooth</w:t>
+      </w:r>
+      <w:r>
+        <w:rPr>
+          <w:b w:val="0"/>
+          <w:sz w:val="24"/>
+          <w:szCs w:val="24"/>
+        </w:rPr>
+        <w:t xml:space="preserve"> </w:t>
+      </w:r>
+      <w:r>
+        <w:rPr>
+          <w:b w:val="0"/>
+          <w:sz w:val="24"/>
+          <w:szCs w:val="24"/>
+          <w:lang w:val="en-US"/>
+        </w:rPr>
+        <w:t>kommunik</w:t>
+      </w:r>
+      <w:r>
+        <w:rPr>
+          <w:b w:val="0"/>
+          <w:sz w:val="24"/>
+          <w:szCs w:val="24"/>
+        </w:rPr>
+        <w:t xml:space="preserve">ációért </w:t>
+      </w:r>
+      <w:r>
+        <w:rPr>
+          <w:b w:val="0"/>
+          <w:sz w:val="24"/>
+          <w:szCs w:val="24"/>
+        </w:rPr>
+        <w:t>felelős API és ezzel együtt minden felkínált vagy a szoftverfejlesztő által készített component az alábbi struktúrát kötelezően követi:</w:t>
+      </w:r>
+    </w:p>
+    <w:p>
+      <w:pPr>
+        <w:pStyle w:val="Title"/>
+        <w:spacing w:before="120" w:after="120" w:line="360" w:lineRule="auto"/>
+        <w:ind w:left="0" w:right="0"/>
+        <w:jc w:val="both"/>
+        <w:rPr>
+          <w:b w:val="0"/>
+          <w:sz w:val="24"/>
+          <w:szCs w:val="24"/>
+        </w:rPr>
+      </w:pPr>
+      <w:r>
+        <w:rPr>
+          <w:b w:val="0"/>
+          <w:noProof/>
+          <w:sz w:val="24"/>
+          <w:szCs w:val="24"/>
+          <w:lang w:val="en-US"/>
+        </w:rPr>
+        <w:drawing>
+          <wp:anchor distT="0" distB="0" distL="114300" distR="114300" simplePos="0" relativeHeight="251703296" behindDoc="0" locked="0" layoutInCell="1" allowOverlap="1" wp14:anchorId="5DF2B721" wp14:editId="43686446">
+            <wp:simplePos x="0" y="0"/>
+            <wp:positionH relativeFrom="column">
+              <wp:posOffset>-35419</wp:posOffset>
+            </wp:positionH>
+            <wp:positionV relativeFrom="paragraph">
+              <wp:posOffset>71120</wp:posOffset>
+            </wp:positionV>
+            <wp:extent cx="3348000" cy="2232000"/>
+            <wp:effectExtent l="19050" t="19050" r="24130" b="16510"/>
+            <wp:wrapSquare wrapText="bothSides"/>
+            <wp:docPr id="33" name="Picture 33"/>
+            <wp:cNvGraphicFramePr>
+              <a:graphicFrameLocks xmlns:a="http://schemas.openxmlformats.org/drawingml/2006/main"/>
+            </wp:cNvGraphicFramePr>
+            <a:graphic xmlns:a="http://schemas.openxmlformats.org/drawingml/2006/main">
+              <a:graphicData uri="http://schemas.openxmlformats.org/drawingml/2006/picture">
+                <pic:pic xmlns:pic="http://schemas.openxmlformats.org/drawingml/2006/picture">
+                  <pic:nvPicPr>
+                    <pic:cNvPr id="33" name="esp_structure.PNG"/>
+                    <pic:cNvPicPr/>
+                  </pic:nvPicPr>
+                  <pic:blipFill>
+                    <a:blip r:embed="rId24">
+                      <a:extLst>
+                        <a:ext uri="{28A0092B-C50C-407E-A947-70E740481C1C}">
+                          <a14:useLocalDpi xmlns:a14="http://schemas.microsoft.com/office/drawing/2010/main" val="0"/>
+                        </a:ext>
+                      </a:extLst>
+                    </a:blip>
+                    <a:stretch>
+                      <a:fillRect/>
+                    </a:stretch>
+                  </pic:blipFill>
+                  <pic:spPr>
+                    <a:xfrm>
+                      <a:off x="0" y="0"/>
+                      <a:ext cx="3348000" cy="2232000"/>
+                    </a:xfrm>
+                    <a:prstGeom prst="rect">
+                      <a:avLst/>
+                    </a:prstGeom>
+                    <a:ln>
+                      <a:solidFill>
+                        <a:schemeClr val="tx1"/>
+                      </a:solidFill>
+                    </a:ln>
+                  </pic:spPr>
+                </pic:pic>
+              </a:graphicData>
+            </a:graphic>
+            <wp14:sizeRelH relativeFrom="page">
+              <wp14:pctWidth>0</wp14:pctWidth>
+            </wp14:sizeRelH>
+            <wp14:sizeRelV relativeFrom="page">
+              <wp14:pctHeight>0</wp14:pctHeight>
+            </wp14:sizeRelV>
+          </wp:anchor>
+        </w:drawing>
+      </w:r>
+      <w:r>
+        <w:rPr>
+          <w:noProof/>
+          <w:lang w:val="en-US"/>
+        </w:rPr>
+        <mc:AlternateContent>
+          <mc:Choice Requires="wps">
+            <w:drawing>
+              <wp:anchor distT="0" distB="0" distL="114300" distR="114300" simplePos="0" relativeHeight="251705344" behindDoc="0" locked="0" layoutInCell="1" allowOverlap="1" wp14:anchorId="16DBB1DE" wp14:editId="05433C5D">
+                <wp:simplePos x="0" y="0"/>
+                <wp:positionH relativeFrom="column">
+                  <wp:posOffset>-50800</wp:posOffset>
+                </wp:positionH>
+                <wp:positionV relativeFrom="paragraph">
+                  <wp:posOffset>2414905</wp:posOffset>
+                </wp:positionV>
+                <wp:extent cx="3373120" cy="299085"/>
+                <wp:effectExtent l="0" t="0" r="0" b="5715"/>
+                <wp:wrapSquare wrapText="bothSides"/>
+                <wp:docPr id="34" name="Text Box 34"/>
+                <wp:cNvGraphicFramePr/>
+                <a:graphic xmlns:a="http://schemas.openxmlformats.org/drawingml/2006/main">
+                  <a:graphicData uri="http://schemas.microsoft.com/office/word/2010/wordprocessingShape">
+                    <wps:wsp>
+                      <wps:cNvSpPr txBox="1"/>
+                      <wps:spPr>
+                        <a:xfrm>
+                          <a:off x="0" y="0"/>
+                          <a:ext cx="3373120" cy="299085"/>
+                        </a:xfrm>
+                        <a:prstGeom prst="rect">
+                          <a:avLst/>
+                        </a:prstGeom>
+                        <a:solidFill>
+                          <a:prstClr val="white"/>
+                        </a:solidFill>
+                        <a:ln>
+                          <a:noFill/>
+                        </a:ln>
+                        <a:effectLst/>
+                      </wps:spPr>
+                      <wps:txbx>
+                        <w:txbxContent>
+                          <w:p>
+                            <w:pPr>
+                              <w:pStyle w:val="Caption"/>
+                              <w:jc w:val="center"/>
+                              <w:rPr>
+                                <w:bCs/>
+                                <w:noProof/>
+                                <w:sz w:val="24"/>
+                                <w:szCs w:val="24"/>
+                              </w:rPr>
+                            </w:pPr>
+                            <w:r>
+                              <w:t xml:space="preserve">Ábra </w:t>
+                            </w:r>
+                            <w:r>
+                              <w:fldChar w:fldCharType="begin"/>
+                            </w:r>
+                            <w:r>
+                              <w:instrText xml:space="preserve"> SEQ Ábra \* ARABIC </w:instrText>
+                            </w:r>
+                            <w:r>
+                              <w:fldChar w:fldCharType="separate"/>
+                            </w:r>
+                            <w:r>
+                              <w:rPr>
+                                <w:noProof/>
+                              </w:rPr>
+                              <w:t>17</w:t>
+                            </w:r>
+                            <w:r>
+                              <w:fldChar w:fldCharType="end"/>
+                            </w:r>
+                            <w:r>
+                              <w:t xml:space="preserve"> – egy esp-idf példaprojekt struktúrája</w:t>
+                            </w:r>
+                          </w:p>
+                        </w:txbxContent>
+                      </wps:txbx>
+                      <wps:bodyPr rot="0" spcFirstLastPara="0" vertOverflow="overflow" horzOverflow="overflow" vert="horz" wrap="square" lIns="0" tIns="0" rIns="0" bIns="0" numCol="1" spcCol="0" rtlCol="0" fromWordArt="0" anchor="t" anchorCtr="0" forceAA="0" compatLnSpc="1">
+                        <a:prstTxWarp prst="textNoShape">
+                          <a:avLst/>
+                        </a:prstTxWarp>
+                        <a:noAutofit/>
+                      </wps:bodyPr>
+                    </wps:wsp>
+                  </a:graphicData>
+                </a:graphic>
+                <wp14:sizeRelV relativeFrom="margin">
+                  <wp14:pctHeight>0</wp14:pctHeight>
+                </wp14:sizeRelV>
+              </wp:anchor>
+            </w:drawing>
+          </mc:Choice>
+          <mc:Fallback>
+            <w:pict>
+              <v:shape w14:anchorId="16DBB1DE" id="Text Box 34" o:spid="_x0000_s1040" type="#_x0000_t202" style="position:absolute;left:0;text-align:left;margin-left:-4pt;margin-top:190.15pt;width:265.6pt;height:23.55pt;z-index:251705344;visibility:visible;mso-wrap-style:square;mso-height-percent:0;mso-wrap-distance-left:9pt;mso-wrap-distance-top:0;mso-wrap-distance-right:9pt;mso-wrap-distance-bottom:0;mso-position-horizontal:absolute;mso-position-horizontal-relative:text;mso-position-vertical:absolute;mso-position-vertical-relative:text;mso-height-percent:0;mso-height-relative:margin;v-text-anchor:top" o:gfxdata="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" stroked="f">
+                <v:textbox inset="0,0,0,0">
+                  <w:txbxContent>
+                    <w:p>
+                      <w:pPr>
+                        <w:pStyle w:val="Caption"/>
+                        <w:jc w:val="center"/>
+                        <w:rPr>
+                          <w:bCs/>
+                          <w:noProof/>
+                          <w:sz w:val="24"/>
+                          <w:szCs w:val="24"/>
+                        </w:rPr>
+                      </w:pPr>
+                      <w:r>
+                        <w:t xml:space="preserve">Ábra </w:t>
+                      </w:r>
+                      <w:r>
+                        <w:fldChar w:fldCharType="begin"/>
+                      </w:r>
+                      <w:r>
+                        <w:instrText xml:space="preserve"> SEQ Ábra \* ARABIC </w:instrText>
+                      </w:r>
+                      <w:r>
+                        <w:fldChar w:fldCharType="separate"/>
+                      </w:r>
+                      <w:r>
+                        <w:rPr>
+                          <w:noProof/>
+                        </w:rPr>
+                        <w:t>17</w:t>
+                      </w:r>
+                      <w:r>
+                        <w:fldChar w:fldCharType="end"/>
+                      </w:r>
+                      <w:r>
+                        <w:t xml:space="preserve"> – egy esp-idf példaprojekt struktúrája</w:t>
+                      </w:r>
+                    </w:p>
+                  </w:txbxContent>
+                </v:textbox>
+                <w10:wrap type="square"/>
+              </v:shape>
+            </w:pict>
+          </mc:Fallback>
+        </mc:AlternateContent>
+      </w:r>
+      <w:r>
+        <w:rPr>
+          <w:b w:val="0"/>
+          <w:sz w:val="24"/>
+          <w:szCs w:val="24"/>
+        </w:rPr>
+        <w:t>A „components” egy kitüntetett direktórium, ide került minden egyes építőkocka, amelyek szükséges a program futásához. Az IDF a CMake build rendszert használja, amely a C/C++ programokódot tarta</w:t>
+      </w:r>
+      <w:r>
+        <w:rPr>
+          <w:b w:val="0"/>
+          <w:sz w:val="24"/>
+          <w:szCs w:val="24"/>
+        </w:rPr>
+        <w:t>lmazó forrásfájlok buildelési folyamat</w:t>
+      </w:r>
+      <w:r>
+        <w:rPr>
+          <w:b w:val="0"/>
+          <w:sz w:val="24"/>
+          <w:szCs w:val="24"/>
+        </w:rPr>
+        <w:t xml:space="preserve"> </w:t>
+      </w:r>
+      <w:r>
+        <w:rPr>
+          <w:b w:val="0"/>
+          <w:sz w:val="24"/>
+          <w:szCs w:val="24"/>
+        </w:rPr>
+        <w:t>konfigurálásáé</w:t>
+      </w:r>
+      <w:r>
+        <w:rPr>
+          <w:b w:val="0"/>
+          <w:sz w:val="24"/>
+          <w:szCs w:val="24"/>
+        </w:rPr>
+        <w:t xml:space="preserve">rt és az </w:t>
+      </w:r>
+      <w:r>
+        <w:rPr>
+          <w:b w:val="0"/>
+          <w:sz w:val="24"/>
+          <w:szCs w:val="24"/>
+        </w:rPr>
+        <w:t xml:space="preserve">automatizálásáért felelős. </w:t>
+      </w:r>
+    </w:p>
+    <w:p>
+      <w:pPr>
+        <w:pStyle w:val="Title"/>
+        <w:spacing w:before="120" w:after="120" w:line="360" w:lineRule="auto"/>
+        <w:ind w:left="0" w:right="0"/>
+        <w:jc w:val="both"/>
+        <w:rPr>
+          <w:b w:val="0"/>
+          <w:sz w:val="24"/>
+          <w:szCs w:val="24"/>
+        </w:rPr>
+      </w:pPr>
+      <w:r>
+        <w:rPr>
+          <w:noProof/>
+          <w:lang w:val="en-US"/>
+        </w:rPr>
+        <mc:AlternateContent>
+          <mc:Choice Requires="wps">
+            <w:drawing>
+              <wp:anchor distT="0" distB="0" distL="114300" distR="114300" simplePos="0" relativeHeight="251708416" behindDoc="0" locked="0" layoutInCell="1" allowOverlap="1" wp14:anchorId="3DE8C340" wp14:editId="25974C5D">
+                <wp:simplePos x="0" y="0"/>
+                <wp:positionH relativeFrom="column">
+                  <wp:posOffset>-23495</wp:posOffset>
+                </wp:positionH>
+                <wp:positionV relativeFrom="paragraph">
+                  <wp:posOffset>2426970</wp:posOffset>
+                </wp:positionV>
+                <wp:extent cx="3330575" cy="612140"/>
+                <wp:effectExtent l="0" t="0" r="3175" b="0"/>
+                <wp:wrapSquare wrapText="bothSides"/>
+                <wp:docPr id="32" name="Text Box 32"/>
+                <wp:cNvGraphicFramePr/>
+                <a:graphic xmlns:a="http://schemas.openxmlformats.org/drawingml/2006/main">
+                  <a:graphicData uri="http://schemas.microsoft.com/office/word/2010/wordprocessingShape">
+                    <wps:wsp>
+                      <wps:cNvSpPr txBox="1"/>
+                      <wps:spPr>
+                        <a:xfrm>
+                          <a:off x="0" y="0"/>
+                          <a:ext cx="3330575" cy="612140"/>
+                        </a:xfrm>
+                        <a:prstGeom prst="rect">
+                          <a:avLst/>
+                        </a:prstGeom>
+                        <a:solidFill>
+                          <a:prstClr val="white"/>
+                        </a:solidFill>
+                        <a:ln>
+                          <a:noFill/>
+                        </a:ln>
+                        <a:effectLst/>
+                      </wps:spPr>
+                      <wps:txbx>
+                        <w:txbxContent>
+                          <w:p>
+                            <w:pPr>
+                              <w:pStyle w:val="Caption"/>
+                              <w:jc w:val="center"/>
+                              <w:rPr>
+                                <w:bCs/>
+                                <w:noProof/>
+                                <w:sz w:val="24"/>
+                                <w:szCs w:val="24"/>
+                              </w:rPr>
+                            </w:pPr>
+                            <w:r>
+                              <w:t xml:space="preserve">Ábra </w:t>
+                            </w:r>
+                            <w:r>
+                              <w:fldChar w:fldCharType="begin"/>
+                            </w:r>
+                            <w:r>
+                              <w:instrText xml:space="preserve"> SEQ Ábra \* ARABIC </w:instrText>
+                            </w:r>
+                            <w:r>
+                              <w:fldChar w:fldCharType="separate"/>
+                            </w:r>
+                            <w:r>
+                              <w:rPr>
+                                <w:noProof/>
+                              </w:rPr>
+                              <w:t>18</w:t>
+                            </w:r>
+                            <w:r>
+                              <w:fldChar w:fldCharType="end"/>
+                            </w:r>
+                            <w:r>
+                              <w:t xml:space="preserve"> – a projekt egyik komponensének CMake fájlja</w:t>
+                            </w:r>
+                          </w:p>
+                        </w:txbxContent>
+                      </wps:txbx>
+                      <wps:bodyPr rot="0" spcFirstLastPara="0" vertOverflow="overflow" horzOverflow="overflow" vert="horz" wrap="square" lIns="0" tIns="0" rIns="0" bIns="0" numCol="1" spcCol="0" rtlCol="0" fromWordArt="0" anchor="t" anchorCtr="0" forceAA="0" compatLnSpc="1">
+                        <a:prstTxWarp prst="textNoShape">
+                          <a:avLst/>
+                        </a:prstTxWarp>
+                        <a:noAutofit/>
+                      </wps:bodyPr>
+                    </wps:wsp>
+                  </a:graphicData>
+                </a:graphic>
+                <wp14:sizeRelH relativeFrom="margin">
+                  <wp14:pctWidth>0</wp14:pctWidth>
+                </wp14:sizeRelH>
+                <wp14:sizeRelV relativeFrom="margin">
+                  <wp14:pctHeight>0</wp14:pctHeight>
+                </wp14:sizeRelV>
+              </wp:anchor>
+            </w:drawing>
+          </mc:Choice>
+          <mc:Fallback>
+            <w:pict>
+              <v:shape w14:anchorId="3DE8C340" id="Text Box 32" o:spid="_x0000_s1041" type="#_x0000_t202" style="position:absolute;left:0;text-align:left;margin-left:-1.85pt;margin-top:191.1pt;width:262.25pt;height:48.2pt;z-index:251708416;visibility:visible;mso-wrap-style:square;mso-width-percent:0;mso-height-percent:0;mso-wrap-distance-left:9pt;mso-wrap-distance-top:0;mso-wrap-distance-right:9pt;mso-wrap-distance-bottom:0;mso-position-horizontal:absolute;mso-position-horizontal-relative:text;mso-position-vertical:absolute;mso-position-vertical-relative:text;mso-width-percent:0;mso-height-percent:0;mso-width-relative:margin;mso-height-relative:margin;v-text-anchor:top" o:gfxdata="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" stroked="f">
+                <v:textbox inset="0,0,0,0">
+                  <w:txbxContent>
+                    <w:p>
+                      <w:pPr>
+                        <w:pStyle w:val="Caption"/>
+                        <w:jc w:val="center"/>
+                        <w:rPr>
+                          <w:bCs/>
+                          <w:noProof/>
+                          <w:sz w:val="24"/>
+                          <w:szCs w:val="24"/>
+                        </w:rPr>
+                      </w:pPr>
+                      <w:r>
+                        <w:t xml:space="preserve">Ábra </w:t>
+                      </w:r>
+                      <w:r>
+                        <w:fldChar w:fldCharType="begin"/>
+                      </w:r>
+                      <w:r>
+                        <w:instrText xml:space="preserve"> SEQ Ábra \* ARABIC </w:instrText>
+                      </w:r>
+                      <w:r>
+                        <w:fldChar w:fldCharType="separate"/>
+                      </w:r>
+                      <w:r>
+                        <w:rPr>
+                          <w:noProof/>
+                        </w:rPr>
+                        <w:t>18</w:t>
+                      </w:r>
+                      <w:r>
+                        <w:fldChar w:fldCharType="end"/>
+                      </w:r>
+                      <w:r>
+                        <w:t xml:space="preserve"> – a projekt egyik komponensének CMake fájlja</w:t>
+                      </w:r>
+                    </w:p>
+                  </w:txbxContent>
+                </v:textbox>
+                <w10:wrap type="square"/>
+              </v:shape>
+            </w:pict>
+          </mc:Fallback>
+        </mc:AlternateContent>
+      </w:r>
+      <w:r>
+        <w:rPr>
+          <w:b w:val="0"/>
+          <w:noProof/>
+          <w:sz w:val="24"/>
+          <w:szCs w:val="24"/>
+          <w:lang w:val="en-US"/>
+        </w:rPr>
+        <w:drawing>
+          <wp:anchor distT="0" distB="0" distL="114300" distR="114300" simplePos="0" relativeHeight="251706368" behindDoc="0" locked="0" layoutInCell="1" allowOverlap="1" wp14:anchorId="76B2BE97" wp14:editId="4246A389">
+            <wp:simplePos x="0" y="0"/>
+            <wp:positionH relativeFrom="column">
+              <wp:posOffset>-22627</wp:posOffset>
+            </wp:positionH>
+            <wp:positionV relativeFrom="paragraph">
+              <wp:posOffset>67310</wp:posOffset>
+            </wp:positionV>
+            <wp:extent cx="3347720" cy="2231390"/>
+            <wp:effectExtent l="19050" t="19050" r="24130" b="16510"/>
+            <wp:wrapSquare wrapText="bothSides"/>
+            <wp:docPr id="29" name="Picture 29"/>
+            <wp:cNvGraphicFramePr>
+              <a:graphicFrameLocks xmlns:a="http://schemas.openxmlformats.org/drawingml/2006/main"/>
+            </wp:cNvGraphicFramePr>
+            <a:graphic xmlns:a="http://schemas.openxmlformats.org/drawingml/2006/main">
+              <a:graphicData uri="http://schemas.openxmlformats.org/drawingml/2006/picture">
+                <pic:pic xmlns:pic="http://schemas.openxmlformats.org/drawingml/2006/picture">
+                  <pic:nvPicPr>
+                    <pic:cNvPr id="29" name="makefile.png"/>
+                    <pic:cNvPicPr/>
+                  </pic:nvPicPr>
+                  <pic:blipFill>
+                    <a:blip r:embed="rId25">
+                      <a:extLst>
+                        <a:ext uri="{28A0092B-C50C-407E-A947-70E740481C1C}">
+                          <a14:useLocalDpi xmlns:a14="http://schemas.microsoft.com/office/drawing/2010/main" val="0"/>
+                        </a:ext>
+                      </a:extLst>
+                    </a:blip>
+                    <a:stretch>
+                      <a:fillRect/>
+                    </a:stretch>
+                  </pic:blipFill>
+                  <pic:spPr>
+                    <a:xfrm>
+                      <a:off x="0" y="0"/>
+                      <a:ext cx="3347720" cy="2231390"/>
+                    </a:xfrm>
+                    <a:prstGeom prst="rect">
+                      <a:avLst/>
+                    </a:prstGeom>
+                    <a:ln>
+                      <a:solidFill>
+                        <a:schemeClr val="tx1"/>
+                      </a:solidFill>
+                    </a:ln>
+                  </pic:spPr>
+                </pic:pic>
+              </a:graphicData>
+            </a:graphic>
+            <wp14:sizeRelH relativeFrom="page">
+              <wp14:pctWidth>0</wp14:pctWidth>
+            </wp14:sizeRelH>
+            <wp14:sizeRelV relativeFrom="page">
+              <wp14:pctHeight>0</wp14:pctHeight>
+            </wp14:sizeRelV>
+          </wp:anchor>
+        </w:drawing>
+      </w:r>
+      <w:r>
+        <w:rPr>
+          <w:b w:val="0"/>
+          <w:sz w:val="24"/>
+          <w:szCs w:val="24"/>
+        </w:rPr>
+        <w:t xml:space="preserve">Megjegyzem, hogy nem csak „hagyományos” CMake parancsokat használhatóak, az idf ún. „wrapper” parancsokat támogat. </w:t>
+      </w:r>
+      <w:r>
+        <w:rPr>
+          <w:b w:val="0"/>
+          <w:sz w:val="24"/>
+          <w:szCs w:val="24"/>
+        </w:rPr>
+        <w:t xml:space="preserve">A „CMakelists.txt” fájlok alapján a Ninja elnevezésű build tool ezután buildeli a projektet, nagy előnye, hogy sokkal gyorsabb, mint egy hasonló, hagyományos tool, mivel kihasználja a többmagos processzorok erejét </w:t>
+      </w:r>
+      <w:r>
+        <w:rPr>
+          <w:b w:val="0"/>
+          <w:sz w:val="24"/>
+          <w:szCs w:val="24"/>
+        </w:rPr>
+        <w:br w:type="page"/>
+      </w:r>
+    </w:p>
+    <w:p>
+      <w:pPr>
+        <w:pStyle w:val="Title"/>
+        <w:spacing w:before="120" w:after="120" w:line="360" w:lineRule="auto"/>
+        <w:ind w:left="0" w:right="0"/>
+        <w:jc w:val="both"/>
+        <w:rPr>
+          <w:b w:val="0"/>
+          <w:sz w:val="24"/>
+          <w:szCs w:val="24"/>
+        </w:rPr>
+      </w:pPr>
+      <w:r>
+        <w:rPr>
+          <w:b w:val="0"/>
+          <w:sz w:val="24"/>
+          <w:szCs w:val="24"/>
+        </w:rPr>
+        <w:lastRenderedPageBreak/>
+        <w:t>és párhuzamosítási eljárásokat alkalmaz.</w:t>
+      </w:r>
+      <w:r>
+        <w:rPr>
+          <w:b w:val="0"/>
+          <w:sz w:val="24"/>
+          <w:szCs w:val="24"/>
+        </w:rPr>
+        <w:t xml:space="preserve"> A ninja által</w:t>
+      </w:r>
+      <w:r>
+        <w:rPr>
+          <w:b w:val="0"/>
+          <w:sz w:val="24"/>
+          <w:szCs w:val="24"/>
+        </w:rPr>
+        <w:t xml:space="preserve"> </w:t>
+      </w:r>
+      <w:r>
+        <w:rPr>
+          <w:b w:val="0"/>
+          <w:sz w:val="24"/>
+          <w:szCs w:val="24"/>
+        </w:rPr>
+        <w:t>készített fájlok a „build” mappában tárolódnak: itt találhatóak meg az object fájlok (a fordított program bináris alakban)</w:t>
+      </w:r>
+      <w:r>
+        <w:rPr>
+          <w:b w:val="0"/>
+          <w:sz w:val="24"/>
+          <w:szCs w:val="24"/>
+        </w:rPr>
+        <w:t>, a linkelt,</w:t>
+      </w:r>
+      <w:r>
+        <w:rPr>
+          <w:b w:val="0"/>
+          <w:sz w:val="24"/>
+          <w:szCs w:val="24"/>
+        </w:rPr>
+        <w:t xml:space="preserve"> azaz végrehajtható és a csipre</w:t>
+      </w:r>
+      <w:r>
+        <w:rPr>
+          <w:b w:val="0"/>
+          <w:sz w:val="24"/>
+          <w:szCs w:val="24"/>
+        </w:rPr>
+        <w:t xml:space="preserve"> feltölthető program és egyéb CMake fájlok is.</w:t>
+      </w:r>
+    </w:p>
+    <w:p>
+      <w:pPr>
+        <w:pStyle w:val="Heading2"/>
+        <w:rPr>
+          <w:sz w:val="28"/>
+        </w:rPr>
+      </w:pPr>
+      <w:r>
+        <w:rPr>
+          <w:sz w:val="28"/>
+        </w:rPr>
+        <w:t>idf.py:</w:t>
+      </w:r>
+    </w:p>
+    <w:p>
+      <w:pPr>
+        <w:pStyle w:val="Title"/>
+        <w:spacing w:before="120" w:after="120" w:line="360" w:lineRule="auto"/>
+        <w:ind w:left="0" w:right="0"/>
+        <w:jc w:val="both"/>
+        <w:rPr>
+          <w:b w:val="0"/>
+          <w:sz w:val="24"/>
+          <w:szCs w:val="24"/>
+        </w:rPr>
+      </w:pPr>
+      <w:r>
+        <w:rPr>
+          <w:noProof/>
+          <w:lang w:val="en-US"/>
+        </w:rPr>
+        <mc:AlternateContent>
+          <mc:Choice Requires="wps">
+            <w:drawing>
+              <wp:anchor distT="0" distB="0" distL="114300" distR="114300" simplePos="0" relativeHeight="251711488" behindDoc="0" locked="0" layoutInCell="1" allowOverlap="1" wp14:anchorId="69A196BB" wp14:editId="7720682F">
+                <wp:simplePos x="0" y="0"/>
+                <wp:positionH relativeFrom="column">
+                  <wp:posOffset>379095</wp:posOffset>
+                </wp:positionH>
+                <wp:positionV relativeFrom="paragraph">
+                  <wp:posOffset>3278505</wp:posOffset>
+                </wp:positionV>
+                <wp:extent cx="4487545" cy="635"/>
+                <wp:effectExtent l="0" t="0" r="0" b="0"/>
+                <wp:wrapTopAndBottom/>
+                <wp:docPr id="39" name="Text Box 39"/>
+                <wp:cNvGraphicFramePr/>
+                <a:graphic xmlns:a="http://schemas.openxmlformats.org/drawingml/2006/main">
+                  <a:graphicData uri="http://schemas.microsoft.com/office/word/2010/wordprocessingShape">
+                    <wps:wsp>
+                      <wps:cNvSpPr txBox="1"/>
+                      <wps:spPr>
+                        <a:xfrm>
+                          <a:off x="0" y="0"/>
+                          <a:ext cx="4487545" cy="635"/>
+                        </a:xfrm>
+                        <a:prstGeom prst="rect">
+                          <a:avLst/>
+                        </a:prstGeom>
+                        <a:solidFill>
+                          <a:prstClr val="white"/>
+                        </a:solidFill>
+                        <a:ln>
+                          <a:noFill/>
+                        </a:ln>
+                        <a:effectLst/>
+                      </wps:spPr>
+                      <wps:txbx>
+                        <w:txbxContent>
+                          <w:p>
+                            <w:pPr>
+                              <w:pStyle w:val="Caption"/>
+                              <w:jc w:val="center"/>
+                              <w:rPr>
+                                <w:bCs/>
+                                <w:noProof/>
+                                <w:sz w:val="24"/>
+                                <w:szCs w:val="24"/>
+                              </w:rPr>
+                            </w:pPr>
+                            <w:r>
+                              <w:t xml:space="preserve">Ábra </w:t>
+                            </w:r>
+                            <w:r>
+                              <w:fldChar w:fldCharType="begin"/>
+                            </w:r>
+                            <w:r>
+                              <w:instrText xml:space="preserve"> SEQ Ábra \* ARABIC </w:instrText>
+                            </w:r>
+                            <w:r>
+                              <w:fldChar w:fldCharType="separate"/>
+                            </w:r>
+                            <w:r>
+                              <w:rPr>
+                                <w:noProof/>
+                              </w:rPr>
+                              <w:t>19</w:t>
+                            </w:r>
+                            <w:r>
+                              <w:fldChar w:fldCharType="end"/>
+                            </w:r>
+                          </w:p>
+                        </w:txbxContent>
+                      </wps:txbx>
+                      <wps:bodyPr rot="0" spcFirstLastPara="0" vertOverflow="overflow" horzOverflow="overflow" vert="horz" wrap="square" lIns="0" tIns="0" rIns="0" bIns="0" numCol="1" spcCol="0" rtlCol="0" fromWordArt="0" anchor="t" anchorCtr="0" forceAA="0" compatLnSpc="1">
+                        <a:prstTxWarp prst="textNoShape">
+                          <a:avLst/>
+                        </a:prstTxWarp>
+                        <a:spAutoFit/>
+                      </wps:bodyPr>
+                    </wps:wsp>
+                  </a:graphicData>
+                </a:graphic>
+              </wp:anchor>
+            </w:drawing>
+          </mc:Choice>
+          <mc:Fallback>
+            <w:pict>
+              <v:shape w14:anchorId="69A196BB" id="Text Box 39" o:spid="_x0000_s1042" type="#_x0000_t202" style="position:absolute;left:0;text-align:left;margin-left:29.85pt;margin-top:258.15pt;width:353.35pt;height:.05pt;z-index:251711488;visibility:visible;mso-wrap-style:square;mso-wrap-distance-left:9pt;mso-wrap-distance-top:0;mso-wrap-distance-right:9pt;mso-wrap-distance-bottom:0;mso-position-horizontal:absolute;mso-position-horizontal-relative:text;mso-position-vertical:absolute;mso-position-vertical-relative:text;v-text-anchor:top" o:gfxdata="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" stroked="f">
+                <v:textbox style="mso-fit-shape-to-text:t" inset="0,0,0,0">
+                  <w:txbxContent>
+                    <w:p>
+                      <w:pPr>
+                        <w:pStyle w:val="Caption"/>
+                        <w:jc w:val="center"/>
+                        <w:rPr>
+                          <w:bCs/>
+                          <w:noProof/>
+                          <w:sz w:val="24"/>
+                          <w:szCs w:val="24"/>
+                        </w:rPr>
+                      </w:pPr>
+                      <w:r>
+                        <w:t xml:space="preserve">Ábra </w:t>
+                      </w:r>
+                      <w:r>
+                        <w:fldChar w:fldCharType="begin"/>
+                      </w:r>
+                      <w:r>
+                        <w:instrText xml:space="preserve"> SEQ Ábra \* ARABIC </w:instrText>
+                      </w:r>
+                      <w:r>
+                        <w:fldChar w:fldCharType="separate"/>
+                      </w:r>
+                      <w:r>
+                        <w:rPr>
+                          <w:noProof/>
+                        </w:rPr>
+                        <w:t>19</w:t>
+                      </w:r>
+                      <w:r>
+                        <w:fldChar w:fldCharType="end"/>
+                      </w:r>
+                    </w:p>
+                  </w:txbxContent>
+                </v:textbox>
+                <w10:wrap type="topAndBottom"/>
+              </v:shape>
+            </w:pict>
+          </mc:Fallback>
+        </mc:AlternateContent>
+      </w:r>
+      <w:r>
+        <w:rPr>
+          <w:b w:val="0"/>
+          <w:noProof/>
+          <w:sz w:val="24"/>
+          <w:szCs w:val="24"/>
+          <w:lang w:val="en-US"/>
+        </w:rPr>
+        <w:drawing>
+          <wp:anchor distT="0" distB="0" distL="114300" distR="114300" simplePos="0" relativeHeight="251709440" behindDoc="0" locked="0" layoutInCell="1" allowOverlap="1" wp14:anchorId="5D578E54" wp14:editId="02FC1BF0">
+            <wp:simplePos x="0" y="0"/>
+            <wp:positionH relativeFrom="column">
+              <wp:posOffset>379142</wp:posOffset>
+            </wp:positionH>
+            <wp:positionV relativeFrom="paragraph">
+              <wp:posOffset>884555</wp:posOffset>
+            </wp:positionV>
+            <wp:extent cx="4488110" cy="2336800"/>
+            <wp:effectExtent l="19050" t="19050" r="27305" b="25400"/>
+            <wp:wrapTopAndBottom/>
+            <wp:docPr id="38" name="Picture 38"/>
+            <wp:cNvGraphicFramePr>
+              <a:graphicFrameLocks xmlns:a="http://schemas.openxmlformats.org/drawingml/2006/main" noChangeAspect="1"/>
+            </wp:cNvGraphicFramePr>
+            <a:graphic xmlns:a="http://schemas.openxmlformats.org/drawingml/2006/main">
+              <a:graphicData uri="http://schemas.openxmlformats.org/drawingml/2006/picture">
+                <pic:pic xmlns:pic="http://schemas.openxmlformats.org/drawingml/2006/picture">
+                  <pic:nvPicPr>
+                    <pic:cNvPr id="38" name="idf.py1.png"/>
+                    <pic:cNvPicPr/>
+                  </pic:nvPicPr>
+                  <pic:blipFill>
+                    <a:blip r:embed="rId26">
+                      <a:extLst>
+                        <a:ext uri="{28A0092B-C50C-407E-A947-70E740481C1C}">
+                          <a14:useLocalDpi xmlns:a14="http://schemas.microsoft.com/office/drawing/2010/main" val="0"/>
+                        </a:ext>
+                      </a:extLst>
+                    </a:blip>
+                    <a:stretch>
+                      <a:fillRect/>
+                    </a:stretch>
+                  </pic:blipFill>
+                  <pic:spPr>
+                    <a:xfrm>
+                      <a:off x="0" y="0"/>
+                      <a:ext cx="4488110" cy="2336800"/>
+                    </a:xfrm>
+                    <a:prstGeom prst="rect">
+                      <a:avLst/>
+                    </a:prstGeom>
+                    <a:ln>
+                      <a:solidFill>
+                        <a:schemeClr val="tx1"/>
+                      </a:solidFill>
+                    </a:ln>
+                  </pic:spPr>
+                </pic:pic>
+              </a:graphicData>
+            </a:graphic>
+            <wp14:sizeRelH relativeFrom="page">
+              <wp14:pctWidth>0</wp14:pctWidth>
+            </wp14:sizeRelH>
+            <wp14:sizeRelV relativeFrom="page">
+              <wp14:pctHeight>0</wp14:pctHeight>
+            </wp14:sizeRelV>
+          </wp:anchor>
+        </w:drawing>
+      </w:r>
+      <w:r>
+        <w:rPr>
+          <w:b w:val="0"/>
+          <w:sz w:val="24"/>
+          <w:szCs w:val="24"/>
+        </w:rPr>
+        <w:t xml:space="preserve">Ez egy parancssori-eszköz (command-line tool), amely egy egyszerű kis frontend felületet biztosít a projekt buildeléséhez, konfigurálásához, monitorozásához illetve az elkészített firmware a mikrovezérlőre való feltöltéséhez is. </w:t>
+      </w:r>
+    </w:p>
+    <w:p>
+      <w:pPr>
+        <w:pStyle w:val="Heading2"/>
+        <w:jc w:val="both"/>
+        <w:rPr>
+          <w:sz w:val="28"/>
+        </w:rPr>
+      </w:pPr>
+      <w:r>
+        <w:rPr>
+          <w:sz w:val="28"/>
+        </w:rPr>
+        <w:br w:type="textWrapping" w:clear="all"/>
+      </w:r>
+      <w:r>
+        <w:rPr>
+          <w:sz w:val="28"/>
+        </w:rPr>
+        <w:t xml:space="preserve">A projekt </w:t>
+      </w:r>
+      <w:r>
+        <w:rPr>
+          <w:sz w:val="28"/>
+        </w:rPr>
+        <w:t>konfigurálása:</w:t>
+      </w:r>
+    </w:p>
+    <w:p>
+      <w:pPr>
+        <w:pStyle w:val="Heading2"/>
+        <w:jc w:val="both"/>
+        <w:rPr>
+          <w:b w:val="0"/>
+        </w:rPr>
+      </w:pPr>
+      <w:r>
+        <w:rPr>
+          <w:b w:val="0"/>
+        </w:rPr>
+        <w:t>Az IDF-projekteket az idf.py eszközzel konfigurálhatjuk, melynek eredményeket áll elő az „sdkconfig” fájl. Ezen fájl segítségével az általános beállításoktól a komponensekre vonatkozó specifikus beállításokig szinte minden szabadon vál</w:t>
+      </w:r>
+      <w:r>
+        <w:rPr>
+          <w:b w:val="0"/>
+        </w:rPr>
+        <w:t xml:space="preserve">toztatható. </w:t>
+      </w:r>
+    </w:p>
+    <w:p>
+      <w:pPr>
+        <w:pStyle w:val="Heading2"/>
+        <w:jc w:val="both"/>
+        <w:rPr>
+          <w:b w:val="0"/>
+        </w:rPr>
+      </w:pPr>
+      <w:r>
+        <w:rPr>
+          <w:b w:val="0"/>
+        </w:rPr>
+        <w:t>Ha például az ESP32-</w:t>
+      </w:r>
+      <w:r>
+        <w:rPr>
+          <w:b w:val="0"/>
+        </w:rPr>
+        <w:t>modul flas</w:t>
+      </w:r>
+      <w:r>
+        <w:rPr>
+          <w:b w:val="0"/>
+        </w:rPr>
+        <w:t>h memóriájának a partíciónálását</w:t>
+      </w:r>
+      <w:r>
+        <w:rPr>
+          <w:b w:val="0"/>
+        </w:rPr>
+        <w:t xml:space="preserve"> szeretnénk </w:t>
+      </w:r>
+      <w:r>
+        <w:rPr>
+          <w:b w:val="0"/>
+        </w:rPr>
+        <w:t>testreszabni</w:t>
+      </w:r>
+      <w:r>
+        <w:rPr>
+          <w:b w:val="0"/>
+        </w:rPr>
+        <w:t>, akkor készítenünk kell egy .csv kiterjesztésű fájl</w:t>
+      </w:r>
+      <w:r>
+        <w:rPr>
+          <w:b w:val="0"/>
+        </w:rPr>
+        <w:t xml:space="preserve"> a projektben belül majd az elérési útvonalát megadni a konfigurátor interfészében. Ezen kívül a FreeRTOS órajelét, wifi-pufferek számát, méretét a mikrovezérlő frekvenciáját változtathatjuk és. egyedi konfigurációs beállításokat is létrehozhatunk (ezt egy Kconfig fájlban kell elkészíteni).</w:t>
+      </w:r>
+      <w:r>
+        <w:rPr>
+          <w:b w:val="0"/>
+        </w:rPr>
+        <w:t xml:space="preserve"> A konfigurátor segítségével a programozott ESP32 csip szériája is, így az adott sorozatra  vonatkozó(és nem vonatkozó) specifikus beállítások automatikus kerülnek felkínálásra.</w:t>
+      </w:r>
+    </w:p>
+    <w:p>
+      <w:pPr>
+        <w:pStyle w:val="Title"/>
+        <w:spacing w:before="120" w:after="120" w:line="360" w:lineRule="auto"/>
+        <w:ind w:left="0" w:right="0"/>
+        <w:jc w:val="both"/>
+        <w:rPr>
+          <w:b w:val="0"/>
+          <w:sz w:val="24"/>
+          <w:szCs w:val="24"/>
+        </w:rPr>
+      </w:pPr>
+      <w:r>
+        <w:rPr>
+          <w:b w:val="0"/>
+          <w:sz w:val="24"/>
+          <w:szCs w:val="24"/>
+        </w:rPr>
+        <w:br w:type="textWrapping" w:clear="all"/>
+      </w:r>
       <w:bookmarkStart w:id="0" w:name="_GoBack"/>
       <w:bookmarkEnd w:id="0"/>
+      <w:r>
+        <w:rPr>
+          <w:noProof/>
+        </w:rPr>
+        <w:lastRenderedPageBreak/>
+        <mc:AlternateContent>
+          <mc:Choice Requires="wps">
+            <w:drawing>
+              <wp:anchor distT="0" distB="0" distL="114300" distR="114300" simplePos="0" relativeHeight="251714560" behindDoc="0" locked="0" layoutInCell="1" allowOverlap="1" wp14:anchorId="1FACC438" wp14:editId="41F06BD0">
+                <wp:simplePos x="0" y="0"/>
+                <wp:positionH relativeFrom="column">
+                  <wp:posOffset>10160</wp:posOffset>
+                </wp:positionH>
+                <wp:positionV relativeFrom="paragraph">
+                  <wp:posOffset>3432810</wp:posOffset>
+                </wp:positionV>
+                <wp:extent cx="5400675" cy="335280"/>
+                <wp:effectExtent l="0" t="0" r="9525" b="7620"/>
+                <wp:wrapSquare wrapText="bothSides"/>
+                <wp:docPr id="37" name="Text Box 37"/>
+                <wp:cNvGraphicFramePr/>
+                <a:graphic xmlns:a="http://schemas.openxmlformats.org/drawingml/2006/main">
+                  <a:graphicData uri="http://schemas.microsoft.com/office/word/2010/wordprocessingShape">
+                    <wps:wsp>
+                      <wps:cNvSpPr txBox="1"/>
+                      <wps:spPr>
+                        <a:xfrm>
+                          <a:off x="0" y="0"/>
+                          <a:ext cx="5400675" cy="335280"/>
+                        </a:xfrm>
+                        <a:prstGeom prst="rect">
+                          <a:avLst/>
+                        </a:prstGeom>
+                        <a:solidFill>
+                          <a:prstClr val="white"/>
+                        </a:solidFill>
+                        <a:ln>
+                          <a:noFill/>
+                        </a:ln>
+                        <a:effectLst/>
+                      </wps:spPr>
+                      <wps:txbx>
+                        <w:txbxContent>
+                          <w:p>
+                            <w:pPr>
+                              <w:pStyle w:val="Caption"/>
+                              <w:jc w:val="center"/>
+                              <w:rPr>
+                                <w:bCs/>
+                                <w:noProof/>
+                                <w:sz w:val="24"/>
+                                <w:szCs w:val="24"/>
+                              </w:rPr>
+                            </w:pPr>
+                            <w:r>
+                              <w:t xml:space="preserve">Ábra </w:t>
+                            </w:r>
+                            <w:r>
+                              <w:fldChar w:fldCharType="begin"/>
+                            </w:r>
+                            <w:r>
+                              <w:instrText xml:space="preserve"> SEQ Ábra \* ARABIC </w:instrText>
+                            </w:r>
+                            <w:r>
+                              <w:fldChar w:fldCharType="separate"/>
+                            </w:r>
+                            <w:r>
+                              <w:rPr>
+                                <w:noProof/>
+                              </w:rPr>
+                              <w:t>20</w:t>
+                            </w:r>
+                            <w:r>
+                              <w:fldChar w:fldCharType="end"/>
+                            </w:r>
+                            <w:r>
+                              <w:t xml:space="preserve"> – az idf.py menuconfig parancs futtatása után megjelenik a konfigurátor interfész, jelen esetben a FreeRTOS-ra vonatkozó opciókat láthatjuk</w:t>
+                            </w:r>
+                          </w:p>
+                        </w:txbxContent>
+                      </wps:txbx>
+                      <wps:bodyPr rot="0" spcFirstLastPara="0" vertOverflow="overflow" horzOverflow="overflow" vert="horz" wrap="square" lIns="0" tIns="0" rIns="0" bIns="0" numCol="1" spcCol="0" rtlCol="0" fromWordArt="0" anchor="t" anchorCtr="0" forceAA="0" compatLnSpc="1">
+                        <a:prstTxWarp prst="textNoShape">
+                          <a:avLst/>
+                        </a:prstTxWarp>
+                        <a:noAutofit/>
+                      </wps:bodyPr>
+                    </wps:wsp>
+                  </a:graphicData>
+                </a:graphic>
+                <wp14:sizeRelV relativeFrom="margin">
+                  <wp14:pctHeight>0</wp14:pctHeight>
+                </wp14:sizeRelV>
+              </wp:anchor>
+            </w:drawing>
+          </mc:Choice>
+          <mc:Fallback>
+            <w:pict>
+              <v:shape w14:anchorId="1FACC438" id="Text Box 37" o:spid="_x0000_s1043" type="#_x0000_t202" style="position:absolute;left:0;text-align:left;margin-left:.8pt;margin-top:270.3pt;width:425.25pt;height:26.4pt;z-index:251714560;visibility:visible;mso-wrap-style:square;mso-height-percent:0;mso-wrap-distance-left:9pt;mso-wrap-distance-top:0;mso-wrap-distance-right:9pt;mso-wrap-distance-bottom:0;mso-position-horizontal:absolute;mso-position-horizontal-relative:text;mso-position-vertical:absolute;mso-position-vertical-relative:text;mso-height-percent:0;mso-height-relative:margin;v-text-anchor:top" o:gfxdata="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" stroked="f">
+                <v:textbox inset="0,0,0,0">
+                  <w:txbxContent>
+                    <w:p>
+                      <w:pPr>
+                        <w:pStyle w:val="Caption"/>
+                        <w:jc w:val="center"/>
+                        <w:rPr>
+                          <w:bCs/>
+                          <w:noProof/>
+                          <w:sz w:val="24"/>
+                          <w:szCs w:val="24"/>
+                        </w:rPr>
+                      </w:pPr>
+                      <w:r>
+                        <w:t xml:space="preserve">Ábra </w:t>
+                      </w:r>
+                      <w:r>
+                        <w:fldChar w:fldCharType="begin"/>
+                      </w:r>
+                      <w:r>
+                        <w:instrText xml:space="preserve"> SEQ Ábra \* ARABIC </w:instrText>
+                      </w:r>
+                      <w:r>
+                        <w:fldChar w:fldCharType="separate"/>
+                      </w:r>
+                      <w:r>
+                        <w:rPr>
+                          <w:noProof/>
+                        </w:rPr>
+                        <w:t>20</w:t>
+                      </w:r>
+                      <w:r>
+                        <w:fldChar w:fldCharType="end"/>
+                      </w:r>
+                      <w:r>
+                        <w:t xml:space="preserve"> – az idf.py menuconfig parancs futtatása után megjelenik a konfigurátor interfész, jelen esetben a FreeRTOS-ra vonatkozó opciókat láthatjuk</w:t>
+                      </w:r>
+                    </w:p>
+                  </w:txbxContent>
+                </v:textbox>
+                <w10:wrap type="square"/>
+              </v:shape>
+            </w:pict>
+          </mc:Fallback>
+        </mc:AlternateContent>
+      </w:r>
+      <w:r>
+        <w:rPr>
+          <w:b w:val="0"/>
+          <w:noProof/>
+          <w:sz w:val="24"/>
+          <w:szCs w:val="24"/>
+          <w:lang w:val="en-US"/>
+        </w:rPr>
+        <w:drawing>
+          <wp:anchor distT="0" distB="0" distL="114300" distR="114300" simplePos="0" relativeHeight="251712512" behindDoc="0" locked="0" layoutInCell="1" allowOverlap="1" wp14:anchorId="3F64F1BD" wp14:editId="1E9ABE12">
+            <wp:simplePos x="1098958" y="1098958"/>
+            <wp:positionH relativeFrom="margin">
+              <wp:align>center</wp:align>
+            </wp:positionH>
+            <wp:positionV relativeFrom="margin">
+              <wp:align>top</wp:align>
+            </wp:positionV>
+            <wp:extent cx="5400675" cy="3263900"/>
+            <wp:effectExtent l="19050" t="19050" r="28575" b="12700"/>
+            <wp:wrapSquare wrapText="bothSides"/>
+            <wp:docPr id="36" name="Picture 36"/>
+            <wp:cNvGraphicFramePr>
+              <a:graphicFrameLocks xmlns:a="http://schemas.openxmlformats.org/drawingml/2006/main" noChangeAspect="1"/>
+            </wp:cNvGraphicFramePr>
+            <a:graphic xmlns:a="http://schemas.openxmlformats.org/drawingml/2006/main">
+              <a:graphicData uri="http://schemas.openxmlformats.org/drawingml/2006/picture">
+                <pic:pic xmlns:pic="http://schemas.openxmlformats.org/drawingml/2006/picture">
+                  <pic:nvPicPr>
+                    <pic:cNvPr id="36" name="menuconfig.png"/>
+                    <pic:cNvPicPr/>
+                  </pic:nvPicPr>
+                  <pic:blipFill>
+                    <a:blip r:embed="rId27">
+                      <a:extLst>
+                        <a:ext uri="{28A0092B-C50C-407E-A947-70E740481C1C}">
+                          <a14:useLocalDpi xmlns:a14="http://schemas.microsoft.com/office/drawing/2010/main" val="0"/>
+                        </a:ext>
+                      </a:extLst>
+                    </a:blip>
+                    <a:stretch>
+                      <a:fillRect/>
+                    </a:stretch>
+                  </pic:blipFill>
+                  <pic:spPr>
+                    <a:xfrm>
+                      <a:off x="0" y="0"/>
+                      <a:ext cx="5400675" cy="3263900"/>
+                    </a:xfrm>
+                    <a:prstGeom prst="rect">
+                      <a:avLst/>
+                    </a:prstGeom>
+                    <a:ln>
+                      <a:solidFill>
+                        <a:schemeClr val="tx1"/>
+                      </a:solidFill>
+                    </a:ln>
+                  </pic:spPr>
+                </pic:pic>
+              </a:graphicData>
+            </a:graphic>
+          </wp:anchor>
+        </w:drawing>
+      </w:r>
     </w:p>
     <w:sectPr>
       <w:pgSz w:w="11907" w:h="16839" w:code="9"/>
@@ -9620,7 +11584,7 @@
 </file>
 
 <file path=customXml/itemProps1.xml><?xml version="1.0" encoding="utf-8"?>
-<ds:datastoreItem xmlns:ds="http://schemas.openxmlformats.org/officeDocument/2006/customXml" ds:itemID="{E314791F-0201-47AF-B5E6-FA36F1C37164}">
+<ds:datastoreItem xmlns:ds="http://schemas.openxmlformats.org/officeDocument/2006/customXml" ds:itemID="{C55669D3-AEDD-4B74-A697-51C0CFCB3496}">
   <ds:schemaRefs>
     <ds:schemaRef ds:uri="http://schemas.openxmlformats.org/officeDocument/2006/bibliography"/>
   </ds:schemaRefs>

</xml_diff>